<commit_message>
work on 279 lab complete
</commit_message>
<xml_diff>
--- a/wk12/Lab_Using_OSSIM_Walley.docx
+++ b/wk12/Lab_Using_OSSIM_Walley.docx
@@ -27,8 +27,8 @@
         <w:widowControl w:val="false"/>
         <w:rPr/>
       </w:pPr>
-      <w:bookmarkStart w:id="1" w:name="_Toc42853349"/>
-      <w:bookmarkStart w:id="2" w:name="_Toc42853316"/>
+      <w:bookmarkStart w:id="1" w:name="_Toc42853316"/>
+      <w:bookmarkStart w:id="2" w:name="_Toc42853349"/>
       <w:r>
         <w:rPr/>
         <w:t xml:space="preserve">To accompany Whitman and Mattord, Principles of </w:t>
@@ -67,10 +67,10 @@
             <w:widowControl w:val="false"/>
             <w:rPr/>
           </w:pPr>
-          <w:bookmarkStart w:id="4" w:name="_Toc41654412"/>
-          <w:bookmarkStart w:id="5" w:name="_Toc42853350"/>
-          <w:bookmarkStart w:id="6" w:name="_Toc42853317"/>
-          <w:bookmarkStart w:id="7" w:name="_Toc42853180"/>
+          <w:bookmarkStart w:id="4" w:name="_Toc42853180"/>
+          <w:bookmarkStart w:id="5" w:name="_Toc42853317"/>
+          <w:bookmarkStart w:id="6" w:name="_Toc42853350"/>
+          <w:bookmarkStart w:id="7" w:name="_Toc41654412"/>
           <w:bookmarkEnd w:id="3"/>
           <w:r>
             <w:rPr/>
@@ -89,7 +89,7 @@
               <w:tab w:val="right" w:pos="9350" w:leader="dot"/>
             </w:tabs>
             <w:rPr>
-              <w:rFonts w:ascii="Calibri" w:hAnsi="Calibri" w:eastAsia="游明朝" w:cs="Arial" w:asciiTheme="minorHAnsi" w:cstheme="minorBidi" w:eastAsiaTheme="minorEastAsia" w:hAnsiTheme="minorHAnsi"/>
+              <w:rFonts w:ascii="Calibri" w:hAnsi="Calibri" w:eastAsia="" w:cs="" w:asciiTheme="minorHAnsi" w:cstheme="minorBidi" w:eastAsiaTheme="minorEastAsia" w:hAnsiTheme="minorHAnsi"/>
             </w:rPr>
           </w:pPr>
           <w:r>
@@ -99,6 +99,7 @@
             <w:rPr>
               <w:webHidden/>
               <w:rStyle w:val="IndexLink"/>
+              <w:vanish w:val="false"/>
             </w:rPr>
             <w:instrText xml:space="preserve"> TOC \z \o "1-3" \t "Heading 1,1" \h</w:instrText>
           </w:r>
@@ -106,6 +107,7 @@
             <w:rPr>
               <w:webHidden/>
               <w:rStyle w:val="IndexLink"/>
+              <w:vanish w:val="false"/>
             </w:rPr>
             <w:fldChar w:fldCharType="separate"/>
           </w:r>
@@ -114,6 +116,7 @@
               <w:rPr>
                 <w:webHidden/>
                 <w:rStyle w:val="IndexLink"/>
+                <w:vanish w:val="false"/>
               </w:rPr>
               <w:t>Introduction</w:t>
             </w:r>
@@ -155,7 +158,7 @@
           <w:pPr>
             <w:pStyle w:val="TOC2"/>
             <w:rPr>
-              <w:rFonts w:ascii="Calibri" w:hAnsi="Calibri" w:eastAsia="游明朝" w:cs="Arial" w:asciiTheme="minorHAnsi" w:cstheme="minorBidi" w:eastAsiaTheme="minorEastAsia" w:hAnsiTheme="minorHAnsi"/>
+              <w:rFonts w:ascii="Calibri" w:hAnsi="Calibri" w:eastAsia="" w:cs="" w:asciiTheme="minorHAnsi" w:cstheme="minorBidi" w:eastAsiaTheme="minorEastAsia" w:hAnsiTheme="minorHAnsi"/>
               <w:bCs w:val="false"/>
             </w:rPr>
           </w:pPr>
@@ -163,13 +166,6 @@
             <w:r>
               <w:rPr>
                 <w:webHidden/>
-                <w:rStyle w:val="IndexLink"/>
-              </w:rPr>
-              <w:t>Objective</w:t>
-            </w:r>
-            <w:r>
-              <w:rPr>
-                <w:webHidden/>
               </w:rPr>
               <w:fldChar w:fldCharType="begin"/>
             </w:r>
@@ -187,9 +183,11 @@
             </w:r>
             <w:r>
               <w:rPr>
+                <w:webHidden/>
                 <w:rStyle w:val="IndexLink"/>
                 <w:vanish w:val="false"/>
               </w:rPr>
+              <w:t>Objective</w:t>
               <w:tab/>
               <w:t>3</w:t>
             </w:r>
@@ -205,7 +203,7 @@
           <w:pPr>
             <w:pStyle w:val="TOC2"/>
             <w:rPr>
-              <w:rFonts w:ascii="Calibri" w:hAnsi="Calibri" w:eastAsia="游明朝" w:cs="Arial" w:asciiTheme="minorHAnsi" w:cstheme="minorBidi" w:eastAsiaTheme="minorEastAsia" w:hAnsiTheme="minorHAnsi"/>
+              <w:rFonts w:ascii="Calibri" w:hAnsi="Calibri" w:eastAsia="" w:cs="" w:asciiTheme="minorHAnsi" w:cstheme="minorBidi" w:eastAsiaTheme="minorEastAsia" w:hAnsiTheme="minorHAnsi"/>
               <w:bCs w:val="false"/>
             </w:rPr>
           </w:pPr>
@@ -213,13 +211,6 @@
             <w:r>
               <w:rPr>
                 <w:webHidden/>
-                <w:rStyle w:val="IndexLink"/>
-              </w:rPr>
-              <w:t>Estimated Completion Time</w:t>
-            </w:r>
-            <w:r>
-              <w:rPr>
-                <w:webHidden/>
               </w:rPr>
               <w:fldChar w:fldCharType="begin"/>
             </w:r>
@@ -237,9 +228,11 @@
             </w:r>
             <w:r>
               <w:rPr>
+                <w:webHidden/>
                 <w:rStyle w:val="IndexLink"/>
                 <w:vanish w:val="false"/>
               </w:rPr>
+              <w:t>Estimated Completion Time</w:t>
               <w:tab/>
               <w:t>3</w:t>
             </w:r>
@@ -255,7 +248,7 @@
           <w:pPr>
             <w:pStyle w:val="TOC2"/>
             <w:rPr>
-              <w:rFonts w:ascii="Calibri" w:hAnsi="Calibri" w:eastAsia="游明朝" w:cs="Arial" w:asciiTheme="minorHAnsi" w:cstheme="minorBidi" w:eastAsiaTheme="minorEastAsia" w:hAnsiTheme="minorHAnsi"/>
+              <w:rFonts w:ascii="Calibri" w:hAnsi="Calibri" w:eastAsia="" w:cs="" w:asciiTheme="minorHAnsi" w:cstheme="minorBidi" w:eastAsiaTheme="minorEastAsia" w:hAnsiTheme="minorHAnsi"/>
               <w:bCs w:val="false"/>
             </w:rPr>
           </w:pPr>
@@ -263,13 +256,6 @@
             <w:r>
               <w:rPr>
                 <w:webHidden/>
-                <w:rStyle w:val="IndexLink"/>
-              </w:rPr>
-              <w:t>Materials Required</w:t>
-            </w:r>
-            <w:r>
-              <w:rPr>
-                <w:webHidden/>
               </w:rPr>
               <w:fldChar w:fldCharType="begin"/>
             </w:r>
@@ -287,9 +273,11 @@
             </w:r>
             <w:r>
               <w:rPr>
+                <w:webHidden/>
                 <w:rStyle w:val="IndexLink"/>
                 <w:vanish w:val="false"/>
               </w:rPr>
+              <w:t>Materials Required</w:t>
               <w:tab/>
               <w:t>3</w:t>
             </w:r>
@@ -305,7 +293,7 @@
           <w:pPr>
             <w:pStyle w:val="TOC2"/>
             <w:rPr>
-              <w:rFonts w:ascii="Calibri" w:hAnsi="Calibri" w:eastAsia="游明朝" w:cs="Arial" w:asciiTheme="minorHAnsi" w:cstheme="minorBidi" w:eastAsiaTheme="minorEastAsia" w:hAnsiTheme="minorHAnsi"/>
+              <w:rFonts w:ascii="Calibri" w:hAnsi="Calibri" w:eastAsia="" w:cs="" w:asciiTheme="minorHAnsi" w:cstheme="minorBidi" w:eastAsiaTheme="minorEastAsia" w:hAnsiTheme="minorHAnsi"/>
               <w:bCs w:val="false"/>
             </w:rPr>
           </w:pPr>
@@ -313,13 +301,6 @@
             <w:r>
               <w:rPr>
                 <w:webHidden/>
-                <w:rStyle w:val="IndexLink"/>
-              </w:rPr>
-              <w:t>Minimum System Configuration</w:t>
-            </w:r>
-            <w:r>
-              <w:rPr>
-                <w:webHidden/>
               </w:rPr>
               <w:fldChar w:fldCharType="begin"/>
             </w:r>
@@ -337,9 +318,11 @@
             </w:r>
             <w:r>
               <w:rPr>
+                <w:webHidden/>
                 <w:rStyle w:val="IndexLink"/>
                 <w:vanish w:val="false"/>
               </w:rPr>
+              <w:t>Minimum System Configuration</w:t>
               <w:tab/>
               <w:t>4</w:t>
             </w:r>
@@ -355,7 +338,7 @@
           <w:pPr>
             <w:pStyle w:val="TOC2"/>
             <w:rPr>
-              <w:rFonts w:ascii="Calibri" w:hAnsi="Calibri" w:eastAsia="游明朝" w:cs="Arial" w:asciiTheme="minorHAnsi" w:cstheme="minorBidi" w:eastAsiaTheme="minorEastAsia" w:hAnsiTheme="minorHAnsi"/>
+              <w:rFonts w:ascii="Calibri" w:hAnsi="Calibri" w:eastAsia="" w:cs="" w:asciiTheme="minorHAnsi" w:cstheme="minorBidi" w:eastAsiaTheme="minorEastAsia" w:hAnsiTheme="minorHAnsi"/>
               <w:bCs w:val="false"/>
             </w:rPr>
           </w:pPr>
@@ -363,13 +346,6 @@
             <w:r>
               <w:rPr>
                 <w:webHidden/>
-                <w:rStyle w:val="IndexLink"/>
-              </w:rPr>
-              <w:t>Data From Your Instructor</w:t>
-            </w:r>
-            <w:r>
-              <w:rPr>
-                <w:webHidden/>
               </w:rPr>
               <w:fldChar w:fldCharType="begin"/>
             </w:r>
@@ -387,9 +363,11 @@
             </w:r>
             <w:r>
               <w:rPr>
+                <w:webHidden/>
                 <w:rStyle w:val="IndexLink"/>
                 <w:vanish w:val="false"/>
               </w:rPr>
+              <w:t>Data From Your Instructor</w:t>
               <w:tab/>
               <w:t>4</w:t>
             </w:r>
@@ -409,20 +387,13 @@
               <w:tab w:val="right" w:pos="9350" w:leader="dot"/>
             </w:tabs>
             <w:rPr>
-              <w:rFonts w:ascii="Calibri" w:hAnsi="Calibri" w:eastAsia="游明朝" w:cs="Arial" w:asciiTheme="minorHAnsi" w:cstheme="minorBidi" w:eastAsiaTheme="minorEastAsia" w:hAnsiTheme="minorHAnsi"/>
+              <w:rFonts w:ascii="Calibri" w:hAnsi="Calibri" w:eastAsia="" w:cs="" w:asciiTheme="minorHAnsi" w:cstheme="minorBidi" w:eastAsiaTheme="minorEastAsia" w:hAnsiTheme="minorHAnsi"/>
             </w:rPr>
           </w:pPr>
           <w:hyperlink w:anchor="_Toc76733666">
             <w:r>
               <w:rPr>
                 <w:webHidden/>
-                <w:rStyle w:val="IndexLink"/>
-              </w:rPr>
-              <w:t>Setting up AlienVault OSSIM</w:t>
-            </w:r>
-            <w:r>
-              <w:rPr>
-                <w:webHidden/>
               </w:rPr>
               <w:fldChar w:fldCharType="begin"/>
             </w:r>
@@ -440,9 +411,11 @@
             </w:r>
             <w:r>
               <w:rPr>
+                <w:webHidden/>
                 <w:rStyle w:val="IndexLink"/>
                 <w:vanish w:val="false"/>
               </w:rPr>
+              <w:t>Setting up AlienVault OSSIM</w:t>
               <w:tab/>
               <w:t>4</w:t>
             </w:r>
@@ -458,7 +431,7 @@
           <w:pPr>
             <w:pStyle w:val="TOC2"/>
             <w:rPr>
-              <w:rFonts w:ascii="Calibri" w:hAnsi="Calibri" w:eastAsia="游明朝" w:cs="Arial" w:asciiTheme="minorHAnsi" w:cstheme="minorBidi" w:eastAsiaTheme="minorEastAsia" w:hAnsiTheme="minorHAnsi"/>
+              <w:rFonts w:ascii="Calibri" w:hAnsi="Calibri" w:eastAsia="" w:cs="" w:asciiTheme="minorHAnsi" w:cstheme="minorBidi" w:eastAsiaTheme="minorEastAsia" w:hAnsiTheme="minorHAnsi"/>
               <w:bCs w:val="false"/>
             </w:rPr>
           </w:pPr>
@@ -466,13 +439,6 @@
             <w:r>
               <w:rPr>
                 <w:webHidden/>
-                <w:rStyle w:val="IndexLink"/>
-              </w:rPr>
-              <w:t>Downloading and Installing VMware Workstation 16 Player</w:t>
-            </w:r>
-            <w:r>
-              <w:rPr>
-                <w:webHidden/>
               </w:rPr>
               <w:fldChar w:fldCharType="begin"/>
             </w:r>
@@ -490,9 +456,11 @@
             </w:r>
             <w:r>
               <w:rPr>
+                <w:webHidden/>
                 <w:rStyle w:val="IndexLink"/>
                 <w:vanish w:val="false"/>
               </w:rPr>
+              <w:t>Downloading and Installing VMware Workstation 16 Player</w:t>
               <w:tab/>
               <w:t>4</w:t>
             </w:r>
@@ -508,7 +476,7 @@
           <w:pPr>
             <w:pStyle w:val="TOC2"/>
             <w:rPr>
-              <w:rFonts w:ascii="Calibri" w:hAnsi="Calibri" w:eastAsia="游明朝" w:cs="Arial" w:asciiTheme="minorHAnsi" w:cstheme="minorBidi" w:eastAsiaTheme="minorEastAsia" w:hAnsiTheme="minorHAnsi"/>
+              <w:rFonts w:ascii="Calibri" w:hAnsi="Calibri" w:eastAsia="" w:cs="" w:asciiTheme="minorHAnsi" w:cstheme="minorBidi" w:eastAsiaTheme="minorEastAsia" w:hAnsiTheme="minorHAnsi"/>
               <w:bCs w:val="false"/>
             </w:rPr>
           </w:pPr>
@@ -516,13 +484,6 @@
             <w:r>
               <w:rPr>
                 <w:webHidden/>
-                <w:rStyle w:val="IndexLink"/>
-              </w:rPr>
-              <w:t>Downloading and Installing AlienVault OSSIM</w:t>
-            </w:r>
-            <w:r>
-              <w:rPr>
-                <w:webHidden/>
               </w:rPr>
               <w:fldChar w:fldCharType="begin"/>
             </w:r>
@@ -540,9 +501,11 @@
             </w:r>
             <w:r>
               <w:rPr>
+                <w:webHidden/>
                 <w:rStyle w:val="IndexLink"/>
                 <w:vanish w:val="false"/>
               </w:rPr>
+              <w:t>Downloading and Installing AlienVault OSSIM</w:t>
               <w:tab/>
               <w:t>5</w:t>
             </w:r>
@@ -558,7 +521,7 @@
           <w:pPr>
             <w:pStyle w:val="TOC2"/>
             <w:rPr>
-              <w:rFonts w:ascii="Calibri" w:hAnsi="Calibri" w:eastAsia="游明朝" w:cs="Arial" w:asciiTheme="minorHAnsi" w:cstheme="minorBidi" w:eastAsiaTheme="minorEastAsia" w:hAnsiTheme="minorHAnsi"/>
+              <w:rFonts w:ascii="Calibri" w:hAnsi="Calibri" w:eastAsia="" w:cs="" w:asciiTheme="minorHAnsi" w:cstheme="minorBidi" w:eastAsiaTheme="minorEastAsia" w:hAnsiTheme="minorHAnsi"/>
               <w:bCs w:val="false"/>
             </w:rPr>
           </w:pPr>
@@ -566,13 +529,6 @@
             <w:r>
               <w:rPr>
                 <w:webHidden/>
-                <w:rStyle w:val="IndexLink"/>
-              </w:rPr>
-              <w:t>Starting AlienVault OSSIM</w:t>
-            </w:r>
-            <w:r>
-              <w:rPr>
-                <w:webHidden/>
               </w:rPr>
               <w:fldChar w:fldCharType="begin"/>
             </w:r>
@@ -590,9 +546,11 @@
             </w:r>
             <w:r>
               <w:rPr>
+                <w:webHidden/>
                 <w:rStyle w:val="IndexLink"/>
                 <w:vanish w:val="false"/>
               </w:rPr>
+              <w:t>Starting AlienVault OSSIM</w:t>
               <w:tab/>
               <w:t>7</w:t>
             </w:r>
@@ -608,7 +566,7 @@
           <w:pPr>
             <w:pStyle w:val="TOC2"/>
             <w:rPr>
-              <w:rFonts w:ascii="Calibri" w:hAnsi="Calibri" w:eastAsia="游明朝" w:cs="Arial" w:asciiTheme="minorHAnsi" w:cstheme="minorBidi" w:eastAsiaTheme="minorEastAsia" w:hAnsiTheme="minorHAnsi"/>
+              <w:rFonts w:ascii="Calibri" w:hAnsi="Calibri" w:eastAsia="" w:cs="" w:asciiTheme="minorHAnsi" w:cstheme="minorBidi" w:eastAsiaTheme="minorEastAsia" w:hAnsiTheme="minorHAnsi"/>
               <w:bCs w:val="false"/>
             </w:rPr>
           </w:pPr>
@@ -616,13 +574,6 @@
             <w:r>
               <w:rPr>
                 <w:webHidden/>
-                <w:rStyle w:val="IndexLink"/>
-              </w:rPr>
-              <w:t>Web UI Access</w:t>
-            </w:r>
-            <w:r>
-              <w:rPr>
-                <w:webHidden/>
               </w:rPr>
               <w:fldChar w:fldCharType="begin"/>
             </w:r>
@@ -640,9 +591,11 @@
             </w:r>
             <w:r>
               <w:rPr>
+                <w:webHidden/>
                 <w:rStyle w:val="IndexLink"/>
                 <w:vanish w:val="false"/>
               </w:rPr>
+              <w:t>Web UI Access</w:t>
               <w:tab/>
               <w:t>8</w:t>
             </w:r>
@@ -662,20 +615,13 @@
               <w:tab w:val="right" w:pos="9350" w:leader="dot"/>
             </w:tabs>
             <w:rPr>
-              <w:rFonts w:ascii="Calibri" w:hAnsi="Calibri" w:eastAsia="游明朝" w:cs="Arial" w:asciiTheme="minorHAnsi" w:cstheme="minorBidi" w:eastAsiaTheme="minorEastAsia" w:hAnsiTheme="minorHAnsi"/>
+              <w:rFonts w:ascii="Calibri" w:hAnsi="Calibri" w:eastAsia="" w:cs="" w:asciiTheme="minorHAnsi" w:cstheme="minorBidi" w:eastAsiaTheme="minorEastAsia" w:hAnsiTheme="minorHAnsi"/>
             </w:rPr>
           </w:pPr>
           <w:hyperlink w:anchor="_Toc76733671">
             <w:r>
               <w:rPr>
                 <w:webHidden/>
-                <w:rStyle w:val="IndexLink"/>
-              </w:rPr>
-              <w:t>Configuring and Using AlienVault OSSIM</w:t>
-            </w:r>
-            <w:r>
-              <w:rPr>
-                <w:webHidden/>
               </w:rPr>
               <w:fldChar w:fldCharType="begin"/>
             </w:r>
@@ -693,9 +639,11 @@
             </w:r>
             <w:r>
               <w:rPr>
+                <w:webHidden/>
                 <w:rStyle w:val="IndexLink"/>
                 <w:vanish w:val="false"/>
               </w:rPr>
+              <w:t>Configuring and Using AlienVault OSSIM</w:t>
               <w:tab/>
               <w:t>10</w:t>
             </w:r>
@@ -715,20 +663,13 @@
               <w:tab w:val="right" w:pos="9350" w:leader="dot"/>
             </w:tabs>
             <w:rPr>
-              <w:rFonts w:ascii="Calibri" w:hAnsi="Calibri" w:eastAsia="游明朝" w:cs="Arial" w:asciiTheme="minorHAnsi" w:cstheme="minorBidi" w:eastAsiaTheme="minorEastAsia" w:hAnsiTheme="minorHAnsi"/>
+              <w:rFonts w:ascii="Calibri" w:hAnsi="Calibri" w:eastAsia="" w:cs="" w:asciiTheme="minorHAnsi" w:cstheme="minorBidi" w:eastAsiaTheme="minorEastAsia" w:hAnsiTheme="minorHAnsi"/>
             </w:rPr>
           </w:pPr>
           <w:hyperlink w:anchor="_Toc76733672">
             <w:r>
               <w:rPr>
                 <w:webHidden/>
-                <w:rStyle w:val="IndexLink"/>
-              </w:rPr>
-              <w:t>Self-Reflection and Response</w:t>
-            </w:r>
-            <w:r>
-              <w:rPr>
-                <w:webHidden/>
               </w:rPr>
               <w:fldChar w:fldCharType="begin"/>
             </w:r>
@@ -746,9 +687,11 @@
             </w:r>
             <w:r>
               <w:rPr>
+                <w:webHidden/>
                 <w:rStyle w:val="IndexLink"/>
                 <w:vanish w:val="false"/>
               </w:rPr>
+              <w:t>Self-Reflection and Response</w:t>
               <w:tab/>
               <w:t>23</w:t>
             </w:r>
@@ -764,7 +707,7 @@
           <w:pPr>
             <w:pStyle w:val="TOC2"/>
             <w:rPr>
-              <w:rFonts w:ascii="Calibri" w:hAnsi="Calibri" w:eastAsia="游明朝" w:cs="Arial" w:asciiTheme="minorHAnsi" w:cstheme="minorBidi" w:eastAsiaTheme="minorEastAsia" w:hAnsiTheme="minorHAnsi"/>
+              <w:rFonts w:ascii="Calibri" w:hAnsi="Calibri" w:eastAsia="" w:cs="" w:asciiTheme="minorHAnsi" w:cstheme="minorBidi" w:eastAsiaTheme="minorEastAsia" w:hAnsiTheme="minorHAnsi"/>
               <w:bCs w:val="false"/>
             </w:rPr>
           </w:pPr>
@@ -772,13 +715,6 @@
             <w:r>
               <w:rPr>
                 <w:webHidden/>
-                <w:rStyle w:val="IndexLink"/>
-              </w:rPr>
-              <w:t>Instructor’s Response</w:t>
-            </w:r>
-            <w:r>
-              <w:rPr>
-                <w:webHidden/>
               </w:rPr>
               <w:fldChar w:fldCharType="begin"/>
             </w:r>
@@ -796,9 +732,11 @@
             </w:r>
             <w:r>
               <w:rPr>
+                <w:webHidden/>
                 <w:rStyle w:val="IndexLink"/>
                 <w:vanish w:val="false"/>
               </w:rPr>
+              <w:t>Instructor’s Response</w:t>
               <w:tab/>
               <w:t>23</w:t>
             </w:r>
@@ -837,20 +775,18 @@
         <w:pStyle w:val="Normal"/>
         <w:spacing w:lineRule="auto" w:line="259"/>
         <w:rPr>
-          <w:rFonts w:ascii="Calibri" w:hAnsi="Calibri" w:eastAsia="游ゴシック Light" w:cs="Times New Roman" w:asciiTheme="minorHAnsi" w:cstheme="majorBidi" w:eastAsiaTheme="majorEastAsia" w:hAnsiTheme="minorHAnsi"/>
+          <w:rFonts w:ascii="Calibri" w:hAnsi="Calibri" w:eastAsia="" w:cs="" w:asciiTheme="minorHAnsi" w:cstheme="majorBidi" w:eastAsiaTheme="majorEastAsia" w:hAnsiTheme="minorHAnsi"/>
           <w:sz w:val="24"/>
           <w:szCs w:val="24"/>
         </w:rPr>
       </w:pPr>
       <w:r>
         <w:rPr>
-          <w:rFonts w:eastAsia="游ゴシック Light" w:cs="Times New Roman" w:cstheme="majorBidi" w:eastAsiaTheme="majorEastAsia" w:ascii="Calibri" w:hAnsi="Calibri"/>
+          <w:rFonts w:eastAsia="" w:cs="" w:cstheme="majorBidi" w:eastAsiaTheme="majorEastAsia" w:ascii="Calibri" w:hAnsi="Calibri"/>
           <w:sz w:val="24"/>
           <w:szCs w:val="24"/>
         </w:rPr>
       </w:r>
-      <w:bookmarkStart w:id="8" w:name="_Toc63254507"/>
-      <w:bookmarkStart w:id="9" w:name="_Toc63254507"/>
       <w:r>
         <w:br w:type="page"/>
       </w:r>
@@ -858,15 +794,14 @@
     <w:p>
       <w:pPr>
         <w:pStyle w:val="Heading1"/>
-        <w:spacing w:before="0" w:after="0"/>
-        <w:rPr/>
-      </w:pPr>
-      <w:bookmarkStart w:id="10" w:name="_Toc76733660"/>
+        <w:rPr/>
+      </w:pPr>
+      <w:bookmarkStart w:id="8" w:name="_Toc76733660"/>
       <w:r>
         <w:rPr/>
         <w:t>Introduction</w:t>
       </w:r>
-      <w:bookmarkEnd w:id="10"/>
+      <w:bookmarkEnd w:id="8"/>
     </w:p>
     <w:p>
       <w:pPr>
@@ -1180,21 +1115,21 @@
         <w:pStyle w:val="Heading2"/>
         <w:rPr/>
       </w:pPr>
-      <w:bookmarkStart w:id="11" w:name="_Toc63254507"/>
-      <w:bookmarkStart w:id="12" w:name="_Toc76733661"/>
+      <w:bookmarkStart w:id="9" w:name="_Toc76733661"/>
+      <w:bookmarkStart w:id="10" w:name="_Toc63254507"/>
       <w:r>
         <w:rPr/>
         <w:t>Objective</w:t>
       </w:r>
-      <w:bookmarkEnd w:id="11"/>
-      <w:bookmarkEnd w:id="12"/>
+      <w:bookmarkEnd w:id="9"/>
+      <w:bookmarkEnd w:id="10"/>
     </w:p>
     <w:p>
       <w:pPr>
         <w:pStyle w:val="Normal"/>
         <w:widowControl w:val="false"/>
         <w:rPr>
-          <w:rFonts w:eastAsia="游明朝" w:eastAsiaTheme="minorEastAsia"/>
+          <w:rFonts w:eastAsia="" w:eastAsiaTheme="minorEastAsia"/>
         </w:rPr>
       </w:pPr>
       <w:r>
@@ -1212,13 +1147,13 @@
           <w:szCs w:val="28"/>
         </w:rPr>
       </w:pPr>
-      <w:bookmarkStart w:id="13" w:name="_Toc43900134"/>
-      <w:bookmarkStart w:id="14" w:name="_Toc76733662"/>
+      <w:bookmarkStart w:id="11" w:name="_Toc62829267"/>
+      <w:bookmarkStart w:id="12" w:name="_Toc62669326"/>
+      <w:bookmarkStart w:id="13" w:name="_Toc62675822"/>
+      <w:bookmarkStart w:id="14" w:name="_Toc62835126"/>
       <w:bookmarkStart w:id="15" w:name="_Toc63254508"/>
-      <w:bookmarkStart w:id="16" w:name="_Toc62835126"/>
-      <w:bookmarkStart w:id="17" w:name="_Toc62675822"/>
-      <w:bookmarkStart w:id="18" w:name="_Toc62669326"/>
-      <w:bookmarkStart w:id="19" w:name="_Toc62829267"/>
+      <w:bookmarkStart w:id="16" w:name="_Toc76733662"/>
+      <w:bookmarkStart w:id="17" w:name="_Toc43900134"/>
       <w:r>
         <w:rPr>
           <w:rStyle w:val="Heading1Char"/>
@@ -1228,13 +1163,13 @@
         </w:rPr>
         <w:t>Estimated Completion Time</w:t>
       </w:r>
+      <w:bookmarkEnd w:id="11"/>
+      <w:bookmarkEnd w:id="12"/>
       <w:bookmarkEnd w:id="13"/>
       <w:bookmarkEnd w:id="14"/>
       <w:bookmarkEnd w:id="15"/>
       <w:bookmarkEnd w:id="16"/>
       <w:bookmarkEnd w:id="17"/>
-      <w:bookmarkEnd w:id="18"/>
-      <w:bookmarkEnd w:id="19"/>
     </w:p>
     <w:p>
       <w:pPr>
@@ -1261,12 +1196,12 @@
           <w:szCs w:val="28"/>
         </w:rPr>
       </w:pPr>
-      <w:bookmarkStart w:id="20" w:name="_Toc76733663"/>
-      <w:bookmarkStart w:id="21" w:name="_Toc63254509"/>
-      <w:bookmarkStart w:id="22" w:name="_Toc62835127"/>
-      <w:bookmarkStart w:id="23" w:name="_Toc62675823"/>
-      <w:bookmarkStart w:id="24" w:name="_Toc62669327"/>
-      <w:bookmarkStart w:id="25" w:name="_Toc62829268"/>
+      <w:bookmarkStart w:id="18" w:name="_Toc62829268"/>
+      <w:bookmarkStart w:id="19" w:name="_Toc62669327"/>
+      <w:bookmarkStart w:id="20" w:name="_Toc62675823"/>
+      <w:bookmarkStart w:id="21" w:name="_Toc62835127"/>
+      <w:bookmarkStart w:id="22" w:name="_Toc63254509"/>
+      <w:bookmarkStart w:id="23" w:name="_Toc76733663"/>
       <w:r>
         <w:rPr>
           <w:rStyle w:val="Heading1Char"/>
@@ -1276,12 +1211,12 @@
         </w:rPr>
         <w:t>Materials Required</w:t>
       </w:r>
+      <w:bookmarkEnd w:id="18"/>
+      <w:bookmarkEnd w:id="19"/>
       <w:bookmarkEnd w:id="20"/>
       <w:bookmarkEnd w:id="21"/>
       <w:bookmarkEnd w:id="22"/>
       <w:bookmarkEnd w:id="23"/>
-      <w:bookmarkEnd w:id="24"/>
-      <w:bookmarkEnd w:id="25"/>
     </w:p>
     <w:p>
       <w:pPr>
@@ -1366,9 +1301,9 @@
           <w:szCs w:val="28"/>
         </w:rPr>
       </w:pPr>
+      <w:bookmarkStart w:id="24" w:name="_Toc75201854"/>
+      <w:bookmarkStart w:id="25" w:name="_Toc76733664"/>
       <w:bookmarkStart w:id="26" w:name="_Toc63254510"/>
-      <w:bookmarkStart w:id="27" w:name="_Toc76733664"/>
-      <w:bookmarkStart w:id="28" w:name="_Toc75201854"/>
       <w:bookmarkEnd w:id="26"/>
       <w:r>
         <w:rPr>
@@ -1379,8 +1314,8 @@
         </w:rPr>
         <w:t>Minimum System Configuration</w:t>
       </w:r>
-      <w:bookmarkEnd w:id="27"/>
-      <w:bookmarkEnd w:id="28"/>
+      <w:bookmarkEnd w:id="24"/>
+      <w:bookmarkEnd w:id="25"/>
     </w:p>
     <w:p>
       <w:pPr>
@@ -1478,12 +1413,12 @@
         <w:pStyle w:val="Heading2"/>
         <w:rPr/>
       </w:pPr>
-      <w:bookmarkStart w:id="29" w:name="_Toc76733665"/>
+      <w:bookmarkStart w:id="27" w:name="_Toc76733665"/>
       <w:r>
         <w:rPr/>
         <w:t>Data From Your Instructor</w:t>
       </w:r>
-      <w:bookmarkEnd w:id="29"/>
+      <w:bookmarkEnd w:id="27"/>
     </w:p>
     <w:p>
       <w:pPr>
@@ -1530,6 +1465,7 @@
             <w:pPr>
               <w:pStyle w:val="Normal"/>
               <w:widowControl w:val="false"/>
+              <w:suppressAutoHyphens w:val="true"/>
               <w:spacing w:before="0" w:after="0"/>
               <w:jc w:val="center"/>
               <w:rPr>
@@ -1562,6 +1498,7 @@
             <w:pPr>
               <w:pStyle w:val="Normal"/>
               <w:widowControl w:val="false"/>
+              <w:suppressAutoHyphens w:val="true"/>
               <w:spacing w:before="0" w:after="0"/>
               <w:jc w:val="center"/>
               <w:rPr>
@@ -1597,6 +1534,7 @@
             <w:pPr>
               <w:pStyle w:val="Normal"/>
               <w:widowControl w:val="false"/>
+              <w:suppressAutoHyphens w:val="true"/>
               <w:spacing w:before="0" w:after="0"/>
               <w:jc w:val="left"/>
               <w:rPr>
@@ -1627,6 +1565,7 @@
             <w:pPr>
               <w:pStyle w:val="Normal"/>
               <w:widowControl w:val="false"/>
+              <w:suppressAutoHyphens w:val="true"/>
               <w:spacing w:before="0" w:after="0"/>
               <w:jc w:val="left"/>
               <w:rPr>
@@ -1658,6 +1597,7 @@
             <w:pPr>
               <w:pStyle w:val="Normal"/>
               <w:widowControl w:val="false"/>
+              <w:suppressAutoHyphens w:val="true"/>
               <w:spacing w:before="0" w:after="0"/>
               <w:jc w:val="left"/>
               <w:rPr>
@@ -1688,6 +1628,7 @@
             <w:pPr>
               <w:pStyle w:val="Normal"/>
               <w:widowControl w:val="false"/>
+              <w:suppressAutoHyphens w:val="true"/>
               <w:spacing w:before="0" w:after="0"/>
               <w:jc w:val="left"/>
               <w:rPr>
@@ -1719,6 +1660,7 @@
             <w:pPr>
               <w:pStyle w:val="Normal"/>
               <w:widowControl w:val="false"/>
+              <w:suppressAutoHyphens w:val="true"/>
               <w:spacing w:before="0" w:after="0"/>
               <w:jc w:val="left"/>
               <w:rPr>
@@ -1749,6 +1691,7 @@
             <w:pPr>
               <w:pStyle w:val="Normal"/>
               <w:widowControl w:val="false"/>
+              <w:suppressAutoHyphens w:val="true"/>
               <w:spacing w:before="0" w:after="0"/>
               <w:jc w:val="left"/>
               <w:rPr>
@@ -1780,6 +1723,7 @@
             <w:pPr>
               <w:pStyle w:val="Normal"/>
               <w:widowControl w:val="false"/>
+              <w:suppressAutoHyphens w:val="true"/>
               <w:spacing w:before="0" w:after="0"/>
               <w:jc w:val="left"/>
               <w:rPr>
@@ -1810,6 +1754,7 @@
             <w:pPr>
               <w:pStyle w:val="Normal"/>
               <w:widowControl w:val="false"/>
+              <w:suppressAutoHyphens w:val="true"/>
               <w:spacing w:before="0" w:after="0"/>
               <w:jc w:val="left"/>
               <w:rPr>
@@ -1841,6 +1786,7 @@
             <w:pPr>
               <w:pStyle w:val="Normal"/>
               <w:widowControl w:val="false"/>
+              <w:suppressAutoHyphens w:val="true"/>
               <w:spacing w:before="0" w:after="0"/>
               <w:jc w:val="left"/>
               <w:rPr>
@@ -1887,6 +1833,7 @@
             <w:pPr>
               <w:pStyle w:val="Normal"/>
               <w:widowControl w:val="false"/>
+              <w:suppressAutoHyphens w:val="true"/>
               <w:spacing w:before="0" w:after="0"/>
               <w:jc w:val="left"/>
               <w:rPr>
@@ -1918,6 +1865,7 @@
             <w:pPr>
               <w:pStyle w:val="Normal"/>
               <w:widowControl w:val="false"/>
+              <w:suppressAutoHyphens w:val="true"/>
               <w:spacing w:lineRule="auto" w:line="259" w:before="0" w:after="0"/>
               <w:jc w:val="left"/>
               <w:rPr>
@@ -1957,6 +1905,7 @@
             <w:pPr>
               <w:pStyle w:val="Normal"/>
               <w:widowControl w:val="false"/>
+              <w:suppressAutoHyphens w:val="true"/>
               <w:spacing w:before="0" w:after="0"/>
               <w:jc w:val="left"/>
               <w:rPr>
@@ -1988,6 +1937,7 @@
             <w:pPr>
               <w:pStyle w:val="Normal"/>
               <w:widowControl w:val="false"/>
+              <w:suppressAutoHyphens w:val="true"/>
               <w:spacing w:before="0" w:after="0"/>
               <w:jc w:val="left"/>
               <w:rPr>
@@ -2024,7 +1974,7 @@
                 <w:szCs w:val="22"/>
                 <w:lang w:val="en-US" w:eastAsia="en-US" w:bidi="ar-SA"/>
               </w:rPr>
-              <w:t xml:space="preserve"> and used through Web access) </w:t>
+              <w:t xml:space="preserve"> and used through Web access)</w:t>
             </w:r>
           </w:p>
         </w:tc>
@@ -2037,6 +1987,7 @@
             <w:pPr>
               <w:pStyle w:val="Normal"/>
               <w:widowControl w:val="false"/>
+              <w:suppressAutoHyphens w:val="true"/>
               <w:spacing w:before="0" w:after="0"/>
               <w:jc w:val="left"/>
               <w:rPr>
@@ -2063,52 +2014,52 @@
         <w:pStyle w:val="Heading1"/>
         <w:rPr/>
       </w:pPr>
-      <w:bookmarkStart w:id="30" w:name="_Toc63254510"/>
-      <w:bookmarkStart w:id="31" w:name="_Toc76733666"/>
+      <w:bookmarkStart w:id="28" w:name="_Toc76733666"/>
+      <w:bookmarkStart w:id="29" w:name="_Toc63254510_Copy_1"/>
+      <w:bookmarkEnd w:id="29"/>
+      <w:r>
+        <w:rPr/>
+        <w:t>Setting up AlienVault OSSIM</w:t>
+      </w:r>
+      <w:bookmarkEnd w:id="28"/>
+    </w:p>
+    <w:p>
+      <w:pPr>
+        <w:pStyle w:val="Normal"/>
+        <w:widowControl w:val="false"/>
+        <w:spacing w:before="0" w:after="240"/>
+        <w:rPr>
+          <w:lang w:eastAsia="zh-CN"/>
+        </w:rPr>
+      </w:pPr>
+      <w:r>
+        <w:rPr>
+          <w:lang w:eastAsia="zh-CN"/>
+        </w:rPr>
+        <w:t xml:space="preserve">Work through the steps in the following sections to install and explore the </w:t>
+      </w:r>
+      <w:r>
+        <w:rPr/>
+        <w:t xml:space="preserve">AlienVault OSSIM </w:t>
+      </w:r>
+      <w:r>
+        <w:rPr>
+          <w:lang w:eastAsia="zh-CN"/>
+        </w:rPr>
+        <w:t>software.</w:t>
+      </w:r>
+    </w:p>
+    <w:p>
+      <w:pPr>
+        <w:pStyle w:val="Heading2"/>
+        <w:rPr/>
+      </w:pPr>
+      <w:bookmarkStart w:id="30" w:name="_Toc76733667"/>
+      <w:r>
+        <w:rPr/>
+        <w:t>Downloading and Installing VMware Workstation 16 Player</w:t>
+      </w:r>
       <w:bookmarkEnd w:id="30"/>
-      <w:r>
-        <w:rPr/>
-        <w:t>Setting up AlienVault OSSIM</w:t>
-      </w:r>
-      <w:bookmarkEnd w:id="31"/>
-    </w:p>
-    <w:p>
-      <w:pPr>
-        <w:pStyle w:val="Normal"/>
-        <w:widowControl w:val="false"/>
-        <w:spacing w:before="0" w:after="240"/>
-        <w:rPr>
-          <w:lang w:eastAsia="zh-CN"/>
-        </w:rPr>
-      </w:pPr>
-      <w:r>
-        <w:rPr>
-          <w:lang w:eastAsia="zh-CN"/>
-        </w:rPr>
-        <w:t xml:space="preserve">Work through the steps in the following sections to install and explore the </w:t>
-      </w:r>
-      <w:r>
-        <w:rPr/>
-        <w:t xml:space="preserve">AlienVault OSSIM </w:t>
-      </w:r>
-      <w:r>
-        <w:rPr>
-          <w:lang w:eastAsia="zh-CN"/>
-        </w:rPr>
-        <w:t>software.</w:t>
-      </w:r>
-    </w:p>
-    <w:p>
-      <w:pPr>
-        <w:pStyle w:val="Heading2"/>
-        <w:rPr/>
-      </w:pPr>
-      <w:bookmarkStart w:id="32" w:name="_Toc76733667"/>
-      <w:r>
-        <w:rPr/>
-        <w:t>Downloading and Installing VMware Workstation 16 Player</w:t>
-      </w:r>
-      <w:bookmarkEnd w:id="32"/>
     </w:p>
     <w:p>
       <w:pPr>
@@ -2151,12 +2102,12 @@
         <w:keepLines/>
         <w:rPr/>
       </w:pPr>
-      <w:bookmarkStart w:id="33" w:name="_Toc76733668"/>
+      <w:bookmarkStart w:id="31" w:name="_Toc76733668"/>
       <w:r>
         <w:rPr/>
         <w:t>Downloading and Installing AlienVault OSSIM</w:t>
       </w:r>
-      <w:bookmarkEnd w:id="33"/>
+      <w:bookmarkEnd w:id="31"/>
     </w:p>
     <w:p>
       <w:pPr>
@@ -3064,12 +3015,12 @@
         <w:pStyle w:val="Heading2"/>
         <w:rPr/>
       </w:pPr>
-      <w:bookmarkStart w:id="34" w:name="_Toc76733669"/>
+      <w:bookmarkStart w:id="32" w:name="_Toc76733669"/>
       <w:r>
         <w:rPr/>
         <w:t>Starting AlienVault OSSIM</w:t>
       </w:r>
-      <w:bookmarkEnd w:id="34"/>
+      <w:bookmarkEnd w:id="32"/>
     </w:p>
     <w:p>
       <w:pPr>
@@ -3258,12 +3209,12 @@
         <w:pStyle w:val="Heading2"/>
         <w:rPr/>
       </w:pPr>
-      <w:bookmarkStart w:id="35" w:name="_Toc76733670"/>
+      <w:bookmarkStart w:id="33" w:name="_Toc76733670"/>
       <w:r>
         <w:rPr/>
         <w:t>Web UI Access</w:t>
       </w:r>
-      <w:bookmarkEnd w:id="35"/>
+      <w:bookmarkEnd w:id="33"/>
     </w:p>
     <w:p>
       <w:pPr>
@@ -3599,22 +3550,22 @@
         <w:rPr/>
         <w:t>. The system is ready to use.</w:t>
       </w:r>
-      <w:bookmarkStart w:id="36" w:name="_Hlk53953330"/>
-      <w:bookmarkStart w:id="37" w:name="_Toc63360996"/>
+      <w:bookmarkStart w:id="34" w:name="_Toc63360996"/>
+      <w:bookmarkStart w:id="35" w:name="_Hlk53953330"/>
     </w:p>
     <w:p>
       <w:pPr>
         <w:pStyle w:val="Heading1"/>
         <w:rPr/>
       </w:pPr>
-      <w:bookmarkStart w:id="38" w:name="_Toc76733671"/>
+      <w:bookmarkStart w:id="36" w:name="_Toc76733671"/>
       <w:r>
         <w:rPr/>
         <w:t>Configuring and Using AlienVault OSSIM</w:t>
       </w:r>
+      <w:bookmarkEnd w:id="34"/>
+      <w:bookmarkEnd w:id="35"/>
       <w:bookmarkEnd w:id="36"/>
-      <w:bookmarkEnd w:id="37"/>
-      <w:bookmarkEnd w:id="38"/>
     </w:p>
     <w:p>
       <w:pPr>
@@ -6093,17 +6044,16 @@
     <w:p>
       <w:pPr>
         <w:pStyle w:val="Heading1"/>
-        <w:spacing w:before="0" w:after="0"/>
-        <w:rPr/>
-      </w:pPr>
-      <w:bookmarkStart w:id="39" w:name="_Toc76733672"/>
-      <w:bookmarkStart w:id="40" w:name="_Toc73802549"/>
+        <w:rPr/>
+      </w:pPr>
+      <w:bookmarkStart w:id="37" w:name="_Toc73802549"/>
+      <w:bookmarkStart w:id="38" w:name="_Toc76733672"/>
       <w:r>
         <w:rPr/>
         <w:t>Self-Reflection and Response</w:t>
       </w:r>
-      <w:bookmarkEnd w:id="39"/>
-      <w:bookmarkEnd w:id="40"/>
+      <w:bookmarkEnd w:id="37"/>
+      <w:bookmarkEnd w:id="38"/>
     </w:p>
     <w:p>
       <w:pPr>
@@ -6185,6 +6135,7 @@
                 <w:tab w:val="clear" w:pos="720"/>
                 <w:tab w:val="left" w:pos="-540" w:leader="none"/>
               </w:tabs>
+              <w:suppressAutoHyphens w:val="true"/>
               <w:spacing w:before="0" w:after="120"/>
               <w:jc w:val="left"/>
               <w:rPr>
@@ -6201,6 +6152,7 @@
                 <w:szCs w:val="22"/>
                 <w:lang w:val="en-US" w:eastAsia="en-US" w:bidi="ar-SA"/>
               </w:rPr>
+              <w:t>I was unable to get the Alien Vault OSSIM to run as a VM. I did read through the instructions and the features of product and I am very interested in trying this out on one of my machines, along with a product called SNORT.</w:t>
             </w:r>
           </w:p>
         </w:tc>
@@ -6270,6 +6222,7 @@
                 <w:tab w:val="clear" w:pos="720"/>
                 <w:tab w:val="left" w:pos="-540" w:leader="none"/>
               </w:tabs>
+              <w:suppressAutoHyphens w:val="true"/>
               <w:spacing w:before="0" w:after="120"/>
               <w:jc w:val="left"/>
               <w:rPr>
@@ -6286,6 +6239,7 @@
                 <w:szCs w:val="22"/>
                 <w:lang w:val="en-US" w:eastAsia="en-US" w:bidi="ar-SA"/>
               </w:rPr>
+              <w:t>I tried setting up the OSSIM in a nested Virtual Environment and could not get my Windows 11 virtual machine to load the OSSIM.</w:t>
             </w:r>
           </w:p>
         </w:tc>
@@ -6311,20 +6265,20 @@
         <w:pStyle w:val="Heading2"/>
         <w:rPr/>
       </w:pPr>
-      <w:bookmarkStart w:id="41" w:name="_Toc76733673"/>
-      <w:bookmarkStart w:id="42" w:name="_Toc73802550"/>
-      <w:bookmarkStart w:id="43" w:name="_Toc73802393"/>
+      <w:bookmarkStart w:id="39" w:name="_Toc76733673"/>
+      <w:bookmarkStart w:id="40" w:name="_Toc73802393"/>
+      <w:bookmarkStart w:id="41" w:name="_Toc73802550"/>
       <w:r>
         <w:rPr/>
         <w:t>Instructor’s Respons</w:t>
       </w:r>
-      <w:bookmarkEnd w:id="42"/>
-      <w:bookmarkEnd w:id="43"/>
+      <w:bookmarkEnd w:id="40"/>
+      <w:bookmarkEnd w:id="41"/>
       <w:r>
         <w:rPr/>
         <w:t>e</w:t>
       </w:r>
-      <w:bookmarkEnd w:id="41"/>
+      <w:bookmarkEnd w:id="39"/>
     </w:p>
     <w:tbl>
       <w:tblPr>
@@ -6359,6 +6313,7 @@
                 <w:tab w:val="clear" w:pos="720"/>
                 <w:tab w:val="left" w:pos="-540" w:leader="none"/>
               </w:tabs>
+              <w:suppressAutoHyphens w:val="true"/>
               <w:spacing w:before="0" w:after="120"/>
               <w:jc w:val="left"/>
               <w:rPr>
@@ -6376,9 +6331,9 @@
                 <w:lang w:val="en-US" w:eastAsia="en-US" w:bidi="ar-SA"/>
               </w:rPr>
             </w:r>
-            <w:bookmarkStart w:id="44" w:name="_Hlk75689688"/>
-            <w:bookmarkStart w:id="45" w:name="_Hlk75689688"/>
-            <w:bookmarkEnd w:id="45"/>
+            <w:bookmarkStart w:id="42" w:name="_Hlk75689688"/>
+            <w:bookmarkStart w:id="43" w:name="_Hlk75689688"/>
+            <w:bookmarkEnd w:id="43"/>
           </w:p>
         </w:tc>
       </w:tr>
@@ -6454,111 +6409,111 @@
 
 <file path=word/footer2.xml><?xml version="1.0" encoding="utf-8"?>
 <w:ftr xmlns:o="urn:schemas-microsoft-com:office:office" xmlns:r="http://schemas.openxmlformats.org/officeDocument/2006/relationships" xmlns:v="urn:schemas-microsoft-com:vml" xmlns:w="http://schemas.openxmlformats.org/wordprocessingml/2006/main" xmlns:w10="urn:schemas-microsoft-com:office:word" xmlns:wp="http://schemas.openxmlformats.org/drawingml/2006/wordprocessingDrawing" xmlns:wps="http://schemas.microsoft.com/office/word/2010/wordprocessingShape" xmlns:wpg="http://schemas.microsoft.com/office/word/2010/wordprocessingGroup" xmlns:mc="http://schemas.openxmlformats.org/markup-compatibility/2006" xmlns:wp14="http://schemas.microsoft.com/office/word/2010/wordprocessingDrawing" xmlns:w14="http://schemas.microsoft.com/office/word/2010/wordml" xmlns:w15="http://schemas.microsoft.com/office/word/2012/wordml" mc:Ignorable="w14 wp14 w15">
-  <w:sdt>
-    <w:sdtPr>
-      <w:docPartObj>
-        <w:docPartGallery w:val="Page Numbers (Bottom of Page)"/>
-        <w:docPartUnique w:val="true"/>
-      </w:docPartObj>
-    </w:sdtPr>
-    <w:sdtContent>
-      <w:p>
-        <w:pPr>
-          <w:pStyle w:val="Footer"/>
-          <w:jc w:val="right"/>
-          <w:rPr>
-            <w:b/>
-            <w:bCs/>
-            <w:color w:themeColor="background1" w:val="FFFFFF"/>
-          </w:rPr>
-        </w:pPr>
-        <w:r>
-          <w:rPr/>
+  <w:p>
+    <w:pPr>
+      <w:pStyle w:val="Footer"/>
+      <w:jc w:val="right"/>
+      <w:rPr>
+        <w:b/>
+        <w:bCs/>
+        <w:color w:themeColor="background1" w:val="FFFFFF"/>
+      </w:rPr>
+    </w:pPr>
+    <w:r>
+      <w:rPr/>
+      <w:drawing>
+        <wp:anchor behindDoc="1" distT="0" distB="0" distL="0" distR="0" simplePos="0" locked="0" layoutInCell="0" allowOverlap="1" relativeHeight="46">
+          <wp:simplePos x="0" y="0"/>
+          <wp:positionH relativeFrom="page">
+            <wp:align>left</wp:align>
+          </wp:positionH>
+          <wp:positionV relativeFrom="paragraph">
+            <wp:posOffset>-164465</wp:posOffset>
+          </wp:positionV>
+          <wp:extent cx="7780020" cy="965200"/>
+          <wp:effectExtent l="0" t="0" r="0" b="0"/>
+          <wp:wrapNone/>
+          <wp:docPr id="30" name="Picture 6" descr=""/>
+          <wp:cNvGraphicFramePr>
+            <a:graphicFrameLocks xmlns:a="http://schemas.openxmlformats.org/drawingml/2006/main" noChangeAspect="1"/>
+          </wp:cNvGraphicFramePr>
+          <a:graphic xmlns:a="http://schemas.openxmlformats.org/drawingml/2006/main">
+            <a:graphicData uri="http://schemas.openxmlformats.org/drawingml/2006/picture">
+              <pic:pic xmlns:pic="http://schemas.openxmlformats.org/drawingml/2006/picture">
+                <pic:nvPicPr>
+                  <pic:cNvPr id="30" name="Picture 6" descr=""/>
+                  <pic:cNvPicPr>
+                    <a:picLocks noChangeAspect="1" noChangeArrowheads="1"/>
+                  </pic:cNvPicPr>
+                </pic:nvPicPr>
+                <pic:blipFill>
+                  <a:blip r:embed="rId1"/>
+                  <a:stretch>
+                    <a:fillRect/>
+                  </a:stretch>
+                </pic:blipFill>
+                <pic:spPr bwMode="auto">
+                  <a:xfrm>
+                    <a:off x="0" y="0"/>
+                    <a:ext cx="7780020" cy="965200"/>
+                  </a:xfrm>
+                  <a:prstGeom prst="rect">
+                    <a:avLst/>
+                  </a:prstGeom>
+                </pic:spPr>
+              </pic:pic>
+            </a:graphicData>
+          </a:graphic>
+        </wp:anchor>
+      </w:drawing>
+      <mc:AlternateContent>
+        <mc:Choice Requires="wps">
           <w:drawing>
-            <wp:anchor behindDoc="1" distT="0" distB="0" distL="0" distR="0" simplePos="0" locked="0" layoutInCell="0" allowOverlap="1" relativeHeight="68">
+            <wp:anchor behindDoc="1" distT="0" distB="0" distL="0" distR="114300" simplePos="0" locked="0" layoutInCell="0" allowOverlap="1" relativeHeight="89" wp14:anchorId="5CA89371">
               <wp:simplePos x="0" y="0"/>
-              <wp:positionH relativeFrom="page">
+              <wp:positionH relativeFrom="margin">
                 <wp:align>left</wp:align>
               </wp:positionH>
               <wp:positionV relativeFrom="paragraph">
-                <wp:posOffset>-164465</wp:posOffset>
+                <wp:posOffset>-33655</wp:posOffset>
               </wp:positionV>
-              <wp:extent cx="7780020" cy="965200"/>
+              <wp:extent cx="5324475" cy="337820"/>
               <wp:effectExtent l="0" t="0" r="0" b="0"/>
-              <wp:wrapNone/>
-              <wp:docPr id="30" name="Picture 6" descr=""/>
-              <wp:cNvGraphicFramePr>
-                <a:graphicFrameLocks xmlns:a="http://schemas.openxmlformats.org/drawingml/2006/main" noChangeAspect="1"/>
-              </wp:cNvGraphicFramePr>
+              <wp:wrapSquare wrapText="bothSides"/>
+              <wp:docPr id="31" name="Text Box 7"/>
               <a:graphic xmlns:a="http://schemas.openxmlformats.org/drawingml/2006/main">
-                <a:graphicData uri="http://schemas.openxmlformats.org/drawingml/2006/picture">
-                  <pic:pic xmlns:pic="http://schemas.openxmlformats.org/drawingml/2006/picture">
-                    <pic:nvPicPr>
-                      <pic:cNvPr id="30" name="Picture 6" descr=""/>
-                      <pic:cNvPicPr>
-                        <a:picLocks noChangeAspect="1" noChangeArrowheads="1"/>
-                      </pic:cNvPicPr>
-                    </pic:nvPicPr>
-                    <pic:blipFill>
-                      <a:blip r:embed="rId1"/>
-                      <a:stretch>
-                        <a:fillRect/>
-                      </a:stretch>
-                    </pic:blipFill>
-                    <pic:spPr bwMode="auto">
+                <a:graphicData uri="http://schemas.microsoft.com/office/word/2010/wordprocessingShape">
+                  <wps:wsp>
+                    <wps:cNvSpPr/>
+                    <wps:spPr>
                       <a:xfrm>
                         <a:off x="0" y="0"/>
-                        <a:ext cx="7780020" cy="965200"/>
+                        <a:ext cx="5324400" cy="337680"/>
                       </a:xfrm>
                       <a:prstGeom prst="rect">
                         <a:avLst/>
                       </a:prstGeom>
-                    </pic:spPr>
-                  </pic:pic>
-                </a:graphicData>
-              </a:graphic>
-            </wp:anchor>
-          </w:drawing>
-          <mc:AlternateContent>
-            <mc:Choice Requires="wps">
-              <w:drawing>
-                <wp:anchor behindDoc="1" distT="0" distB="0" distL="0" distR="114300" simplePos="0" locked="0" layoutInCell="0" allowOverlap="1" relativeHeight="109" wp14:anchorId="5CA89371">
-                  <wp:simplePos x="0" y="0"/>
-                  <wp:positionH relativeFrom="margin">
-                    <wp:align>left</wp:align>
-                  </wp:positionH>
-                  <wp:positionV relativeFrom="paragraph">
-                    <wp:posOffset>-33655</wp:posOffset>
-                  </wp:positionV>
-                  <wp:extent cx="5324475" cy="337820"/>
-                  <wp:effectExtent l="0" t="0" r="0" b="0"/>
-                  <wp:wrapSquare wrapText="bothSides"/>
-                  <wp:docPr id="31" name="Text Box 7"/>
-                  <a:graphic xmlns:a="http://schemas.openxmlformats.org/drawingml/2006/main">
-                    <a:graphicData uri="http://schemas.microsoft.com/office/word/2010/wordprocessingShape">
-                      <wps:wsp>
-                        <wps:cNvSpPr/>
-                        <wps:spPr>
-                          <a:xfrm>
-                            <a:off x="0" y="0"/>
-                            <a:ext cx="5324400" cy="337680"/>
-                          </a:xfrm>
-                          <a:prstGeom prst="rect">
-                            <a:avLst/>
-                          </a:prstGeom>
-                          <a:noFill/>
-                          <a:ln w="6350">
-                            <a:noFill/>
-                          </a:ln>
-                        </wps:spPr>
-                        <wps:style>
-                          <a:lnRef idx="0"/>
-                          <a:fillRef idx="0"/>
-                          <a:effectRef idx="0"/>
-                          <a:fontRef idx="minor"/>
-                        </wps:style>
-                        <wps:txbx>
-                          <w:txbxContent>
+                      <a:noFill/>
+                      <a:ln w="6350">
+                        <a:noFill/>
+                      </a:ln>
+                    </wps:spPr>
+                    <wps:style>
+                      <a:lnRef idx="0"/>
+                      <a:fillRef idx="0"/>
+                      <a:effectRef idx="0"/>
+                      <a:fontRef idx="minor"/>
+                    </wps:style>
+                    <wps:txbx>
+                      <w:txbxContent>
+                        <w:sdt>
+                          <w:sdtPr>
+                            <w:docPartObj>
+                              <w:docPartGallery w:val="Page Numbers (Bottom of Page)"/>
+                              <w:docPartUnique w:val="true"/>
+                            </w:docPartObj>
+                          </w:sdtPr>
+                          <w:sdtContent>
                             <w:p>
                               <w:pPr>
                                 <w:pStyle w:val="FrameContents"/>
@@ -6584,25 +6539,35 @@
                                 <w:t>© 2022 Cengage. All Rights Reserved. May not be scanned, copied or duplicated, or posted to a publicly accessible Web site, in whole or in part. </w:t>
                               </w:r>
                             </w:p>
-                          </w:txbxContent>
-                        </wps:txbx>
-                        <wps:bodyPr anchor="t">
-                          <a:prstTxWarp prst="textNoShape"/>
-                          <a:spAutoFit/>
-                        </wps:bodyPr>
-                      </wps:wsp>
-                    </a:graphicData>
-                  </a:graphic>
-                </wp:anchor>
-              </w:drawing>
-            </mc:Choice>
-            <mc:Fallback>
-              <w:pict>
-                <v:rect id="shape_0" ID="Text Box 7" path="m0,0l-2147483645,0l-2147483645,-2147483646l0,-2147483646xe" stroked="f" o:allowincell="f" style="position:absolute;margin-left:-0.05pt;margin-top:-2.65pt;width:419.2pt;height:26.55pt;mso-wrap-style:square;v-text-anchor:top;mso-position-horizontal:left;mso-position-horizontal-relative:margin" wp14:anchorId="5CA89371">
-                  <v:fill o:detectmouseclick="t" on="false"/>
-                  <v:stroke color="#3465a4" weight="6480" joinstyle="round" endcap="flat"/>
-                  <v:textbox>
-                    <w:txbxContent>
+                          </w:sdtContent>
+                        </w:sdt>
+                      </w:txbxContent>
+                    </wps:txbx>
+                    <wps:bodyPr anchor="t">
+                      <a:prstTxWarp prst="textNoShape"/>
+                      <a:spAutoFit/>
+                    </wps:bodyPr>
+                  </wps:wsp>
+                </a:graphicData>
+              </a:graphic>
+            </wp:anchor>
+          </w:drawing>
+        </mc:Choice>
+        <mc:Fallback>
+          <w:pict>
+            <v:rect id="shape_0" ID="Text Box 7" path="m0,0l-2147483645,0l-2147483645,-2147483646l0,-2147483646xe" stroked="f" o:allowincell="f" style="position:absolute;margin-left:-0.05pt;margin-top:-2.65pt;width:419.2pt;height:26.55pt;mso-wrap-style:square;v-text-anchor:top;mso-position-horizontal:left;mso-position-horizontal-relative:margin" wp14:anchorId="5CA89371">
+              <v:fill o:detectmouseclick="t" on="false"/>
+              <v:stroke color="#3465a4" weight="6480" joinstyle="round" endcap="flat"/>
+              <v:textbox>
+                <w:txbxContent>
+                  <w:sdt>
+                    <w:sdtPr>
+                      <w:docPartObj>
+                        <w:docPartGallery w:val="Page Numbers (Bottom of Page)"/>
+                        <w:docPartUnique w:val="true"/>
+                      </w:docPartObj>
+                    </w:sdtPr>
+                    <w:sdtContent>
                       <w:p>
                         <w:pPr>
                           <w:pStyle w:val="FrameContents"/>
@@ -6628,144 +6593,144 @@
                           <w:t>© 2022 Cengage. All Rights Reserved. May not be scanned, copied or duplicated, or posted to a publicly accessible Web site, in whole or in part. </w:t>
                         </w:r>
                       </w:p>
-                    </w:txbxContent>
-                  </v:textbox>
-                  <w10:wrap type="square"/>
-                </v:rect>
-              </w:pict>
-            </mc:Fallback>
-          </mc:AlternateContent>
-          <w:fldChar w:fldCharType="begin"/>
-        </w:r>
-        <w:r>
-          <w:rPr/>
-          <w:instrText xml:space="preserve"> PAGE </w:instrText>
-        </w:r>
-        <w:r>
-          <w:rPr/>
-          <w:fldChar w:fldCharType="separate"/>
-        </w:r>
-        <w:r>
-          <w:rPr/>
-          <w:t>21</w:t>
-        </w:r>
-        <w:r>
-          <w:rPr/>
-          <w:fldChar w:fldCharType="end"/>
-        </w:r>
-      </w:p>
-    </w:sdtContent>
-  </w:sdt>
+                    </w:sdtContent>
+                  </w:sdt>
+                </w:txbxContent>
+              </v:textbox>
+              <w10:wrap type="square"/>
+            </v:rect>
+          </w:pict>
+        </mc:Fallback>
+      </mc:AlternateContent>
+      <w:fldChar w:fldCharType="begin"/>
+    </w:r>
+    <w:r>
+      <w:rPr/>
+      <w:instrText xml:space="preserve"> PAGE </w:instrText>
+    </w:r>
+    <w:r>
+      <w:rPr/>
+      <w:fldChar w:fldCharType="separate"/>
+    </w:r>
+    <w:r>
+      <w:rPr/>
+      <w:t>19</w:t>
+    </w:r>
+    <w:r>
+      <w:rPr/>
+      <w:fldChar w:fldCharType="end"/>
+    </w:r>
+  </w:p>
 </w:ftr>
 </file>
 
 <file path=word/footer3.xml><?xml version="1.0" encoding="utf-8"?>
 <w:ftr xmlns:o="urn:schemas-microsoft-com:office:office" xmlns:r="http://schemas.openxmlformats.org/officeDocument/2006/relationships" xmlns:v="urn:schemas-microsoft-com:vml" xmlns:w="http://schemas.openxmlformats.org/wordprocessingml/2006/main" xmlns:w10="urn:schemas-microsoft-com:office:word" xmlns:wp="http://schemas.openxmlformats.org/drawingml/2006/wordprocessingDrawing" xmlns:wps="http://schemas.microsoft.com/office/word/2010/wordprocessingShape" xmlns:wpg="http://schemas.microsoft.com/office/word/2010/wordprocessingGroup" xmlns:mc="http://schemas.openxmlformats.org/markup-compatibility/2006" xmlns:wp14="http://schemas.microsoft.com/office/word/2010/wordprocessingDrawing" xmlns:w14="http://schemas.microsoft.com/office/word/2010/wordml" xmlns:w15="http://schemas.microsoft.com/office/word/2012/wordml" mc:Ignorable="w14 wp14 w15">
-  <w:sdt>
-    <w:sdtPr>
-      <w:docPartObj>
-        <w:docPartGallery w:val="Page Numbers (Bottom of Page)"/>
-        <w:docPartUnique w:val="true"/>
-      </w:docPartObj>
-    </w:sdtPr>
-    <w:sdtContent>
-      <w:p>
-        <w:pPr>
-          <w:pStyle w:val="Footer"/>
-          <w:jc w:val="right"/>
-          <w:rPr>
-            <w:b/>
-            <w:bCs/>
-            <w:color w:themeColor="background1" w:val="FFFFFF"/>
-          </w:rPr>
-        </w:pPr>
-        <w:r>
-          <w:rPr/>
+  <w:p>
+    <w:pPr>
+      <w:pStyle w:val="Footer"/>
+      <w:jc w:val="right"/>
+      <w:rPr>
+        <w:b/>
+        <w:bCs/>
+        <w:color w:themeColor="background1" w:val="FFFFFF"/>
+      </w:rPr>
+    </w:pPr>
+    <w:r>
+      <w:rPr/>
+      <w:drawing>
+        <wp:anchor behindDoc="1" distT="0" distB="0" distL="0" distR="0" simplePos="0" locked="0" layoutInCell="0" allowOverlap="1" relativeHeight="46">
+          <wp:simplePos x="0" y="0"/>
+          <wp:positionH relativeFrom="page">
+            <wp:align>left</wp:align>
+          </wp:positionH>
+          <wp:positionV relativeFrom="paragraph">
+            <wp:posOffset>-164465</wp:posOffset>
+          </wp:positionV>
+          <wp:extent cx="7780020" cy="965200"/>
+          <wp:effectExtent l="0" t="0" r="0" b="0"/>
+          <wp:wrapNone/>
+          <wp:docPr id="32" name="Picture 6" descr=""/>
+          <wp:cNvGraphicFramePr>
+            <a:graphicFrameLocks xmlns:a="http://schemas.openxmlformats.org/drawingml/2006/main" noChangeAspect="1"/>
+          </wp:cNvGraphicFramePr>
+          <a:graphic xmlns:a="http://schemas.openxmlformats.org/drawingml/2006/main">
+            <a:graphicData uri="http://schemas.openxmlformats.org/drawingml/2006/picture">
+              <pic:pic xmlns:pic="http://schemas.openxmlformats.org/drawingml/2006/picture">
+                <pic:nvPicPr>
+                  <pic:cNvPr id="32" name="Picture 6" descr=""/>
+                  <pic:cNvPicPr>
+                    <a:picLocks noChangeAspect="1" noChangeArrowheads="1"/>
+                  </pic:cNvPicPr>
+                </pic:nvPicPr>
+                <pic:blipFill>
+                  <a:blip r:embed="rId1"/>
+                  <a:stretch>
+                    <a:fillRect/>
+                  </a:stretch>
+                </pic:blipFill>
+                <pic:spPr bwMode="auto">
+                  <a:xfrm>
+                    <a:off x="0" y="0"/>
+                    <a:ext cx="7780020" cy="965200"/>
+                  </a:xfrm>
+                  <a:prstGeom prst="rect">
+                    <a:avLst/>
+                  </a:prstGeom>
+                </pic:spPr>
+              </pic:pic>
+            </a:graphicData>
+          </a:graphic>
+        </wp:anchor>
+      </w:drawing>
+      <mc:AlternateContent>
+        <mc:Choice Requires="wps">
           <w:drawing>
-            <wp:anchor behindDoc="1" distT="0" distB="0" distL="0" distR="0" simplePos="0" locked="0" layoutInCell="0" allowOverlap="1" relativeHeight="68">
+            <wp:anchor behindDoc="1" distT="0" distB="0" distL="0" distR="114300" simplePos="0" locked="0" layoutInCell="0" allowOverlap="1" relativeHeight="89" wp14:anchorId="5CA89371">
               <wp:simplePos x="0" y="0"/>
-              <wp:positionH relativeFrom="page">
+              <wp:positionH relativeFrom="margin">
                 <wp:align>left</wp:align>
               </wp:positionH>
               <wp:positionV relativeFrom="paragraph">
-                <wp:posOffset>-164465</wp:posOffset>
+                <wp:posOffset>-33655</wp:posOffset>
               </wp:positionV>
-              <wp:extent cx="7780020" cy="965200"/>
+              <wp:extent cx="5324475" cy="337820"/>
               <wp:effectExtent l="0" t="0" r="0" b="0"/>
-              <wp:wrapNone/>
-              <wp:docPr id="32" name="Picture 6" descr=""/>
-              <wp:cNvGraphicFramePr>
-                <a:graphicFrameLocks xmlns:a="http://schemas.openxmlformats.org/drawingml/2006/main" noChangeAspect="1"/>
-              </wp:cNvGraphicFramePr>
+              <wp:wrapSquare wrapText="bothSides"/>
+              <wp:docPr id="33" name="Text Box 7"/>
               <a:graphic xmlns:a="http://schemas.openxmlformats.org/drawingml/2006/main">
-                <a:graphicData uri="http://schemas.openxmlformats.org/drawingml/2006/picture">
-                  <pic:pic xmlns:pic="http://schemas.openxmlformats.org/drawingml/2006/picture">
-                    <pic:nvPicPr>
-                      <pic:cNvPr id="32" name="Picture 6" descr=""/>
-                      <pic:cNvPicPr>
-                        <a:picLocks noChangeAspect="1" noChangeArrowheads="1"/>
-                      </pic:cNvPicPr>
-                    </pic:nvPicPr>
-                    <pic:blipFill>
-                      <a:blip r:embed="rId1"/>
-                      <a:stretch>
-                        <a:fillRect/>
-                      </a:stretch>
-                    </pic:blipFill>
-                    <pic:spPr bwMode="auto">
+                <a:graphicData uri="http://schemas.microsoft.com/office/word/2010/wordprocessingShape">
+                  <wps:wsp>
+                    <wps:cNvSpPr/>
+                    <wps:spPr>
                       <a:xfrm>
                         <a:off x="0" y="0"/>
-                        <a:ext cx="7780020" cy="965200"/>
+                        <a:ext cx="5324400" cy="337680"/>
                       </a:xfrm>
                       <a:prstGeom prst="rect">
                         <a:avLst/>
                       </a:prstGeom>
-                    </pic:spPr>
-                  </pic:pic>
-                </a:graphicData>
-              </a:graphic>
-            </wp:anchor>
-          </w:drawing>
-          <mc:AlternateContent>
-            <mc:Choice Requires="wps">
-              <w:drawing>
-                <wp:anchor behindDoc="1" distT="0" distB="0" distL="0" distR="114300" simplePos="0" locked="0" layoutInCell="0" allowOverlap="1" relativeHeight="109" wp14:anchorId="5CA89371">
-                  <wp:simplePos x="0" y="0"/>
-                  <wp:positionH relativeFrom="margin">
-                    <wp:align>left</wp:align>
-                  </wp:positionH>
-                  <wp:positionV relativeFrom="paragraph">
-                    <wp:posOffset>-33655</wp:posOffset>
-                  </wp:positionV>
-                  <wp:extent cx="5324475" cy="337820"/>
-                  <wp:effectExtent l="0" t="0" r="0" b="0"/>
-                  <wp:wrapSquare wrapText="bothSides"/>
-                  <wp:docPr id="33" name="Text Box 7"/>
-                  <a:graphic xmlns:a="http://schemas.openxmlformats.org/drawingml/2006/main">
-                    <a:graphicData uri="http://schemas.microsoft.com/office/word/2010/wordprocessingShape">
-                      <wps:wsp>
-                        <wps:cNvSpPr/>
-                        <wps:spPr>
-                          <a:xfrm>
-                            <a:off x="0" y="0"/>
-                            <a:ext cx="5324400" cy="337680"/>
-                          </a:xfrm>
-                          <a:prstGeom prst="rect">
-                            <a:avLst/>
-                          </a:prstGeom>
-                          <a:noFill/>
-                          <a:ln w="6350">
-                            <a:noFill/>
-                          </a:ln>
-                        </wps:spPr>
-                        <wps:style>
-                          <a:lnRef idx="0"/>
-                          <a:fillRef idx="0"/>
-                          <a:effectRef idx="0"/>
-                          <a:fontRef idx="minor"/>
-                        </wps:style>
-                        <wps:txbx>
-                          <w:txbxContent>
+                      <a:noFill/>
+                      <a:ln w="6350">
+                        <a:noFill/>
+                      </a:ln>
+                    </wps:spPr>
+                    <wps:style>
+                      <a:lnRef idx="0"/>
+                      <a:fillRef idx="0"/>
+                      <a:effectRef idx="0"/>
+                      <a:fontRef idx="minor"/>
+                    </wps:style>
+                    <wps:txbx>
+                      <w:txbxContent>
+                        <w:sdt>
+                          <w:sdtPr>
+                            <w:docPartObj>
+                              <w:docPartGallery w:val="Page Numbers (Bottom of Page)"/>
+                              <w:docPartUnique w:val="true"/>
+                            </w:docPartObj>
+                          </w:sdtPr>
+                          <w:sdtContent>
                             <w:p>
                               <w:pPr>
                                 <w:pStyle w:val="FrameContents"/>
@@ -6791,25 +6756,35 @@
                                 <w:t>© 2022 Cengage. All Rights Reserved. May not be scanned, copied or duplicated, or posted to a publicly accessible Web site, in whole or in part. </w:t>
                               </w:r>
                             </w:p>
-                          </w:txbxContent>
-                        </wps:txbx>
-                        <wps:bodyPr anchor="t">
-                          <a:prstTxWarp prst="textNoShape"/>
-                          <a:spAutoFit/>
-                        </wps:bodyPr>
-                      </wps:wsp>
-                    </a:graphicData>
-                  </a:graphic>
-                </wp:anchor>
-              </w:drawing>
-            </mc:Choice>
-            <mc:Fallback>
-              <w:pict>
-                <v:rect id="shape_0" ID="Text Box 7" path="m0,0l-2147483645,0l-2147483645,-2147483646l0,-2147483646xe" stroked="f" o:allowincell="f" style="position:absolute;margin-left:-0.05pt;margin-top:-2.65pt;width:419.2pt;height:26.55pt;mso-wrap-style:square;v-text-anchor:top;mso-position-horizontal:left;mso-position-horizontal-relative:margin" wp14:anchorId="5CA89371">
-                  <v:fill o:detectmouseclick="t" on="false"/>
-                  <v:stroke color="#3465a4" weight="6480" joinstyle="round" endcap="flat"/>
-                  <v:textbox>
-                    <w:txbxContent>
+                          </w:sdtContent>
+                        </w:sdt>
+                      </w:txbxContent>
+                    </wps:txbx>
+                    <wps:bodyPr anchor="t">
+                      <a:prstTxWarp prst="textNoShape"/>
+                      <a:spAutoFit/>
+                    </wps:bodyPr>
+                  </wps:wsp>
+                </a:graphicData>
+              </a:graphic>
+            </wp:anchor>
+          </w:drawing>
+        </mc:Choice>
+        <mc:Fallback>
+          <w:pict>
+            <v:rect id="shape_0" ID="Text Box 7" path="m0,0l-2147483645,0l-2147483645,-2147483646l0,-2147483646xe" stroked="f" o:allowincell="f" style="position:absolute;margin-left:-0.05pt;margin-top:-2.65pt;width:419.2pt;height:26.55pt;mso-wrap-style:square;v-text-anchor:top;mso-position-horizontal:left;mso-position-horizontal-relative:margin" wp14:anchorId="5CA89371">
+              <v:fill o:detectmouseclick="t" on="false"/>
+              <v:stroke color="#3465a4" weight="6480" joinstyle="round" endcap="flat"/>
+              <v:textbox>
+                <w:txbxContent>
+                  <w:sdt>
+                    <w:sdtPr>
+                      <w:docPartObj>
+                        <w:docPartGallery w:val="Page Numbers (Bottom of Page)"/>
+                        <w:docPartUnique w:val="true"/>
+                      </w:docPartObj>
+                    </w:sdtPr>
+                    <w:sdtContent>
                       <w:p>
                         <w:pPr>
                           <w:pStyle w:val="FrameContents"/>
@@ -6835,34 +6810,34 @@
                           <w:t>© 2022 Cengage. All Rights Reserved. May not be scanned, copied or duplicated, or posted to a publicly accessible Web site, in whole or in part. </w:t>
                         </w:r>
                       </w:p>
-                    </w:txbxContent>
-                  </v:textbox>
-                  <w10:wrap type="square"/>
-                </v:rect>
-              </w:pict>
-            </mc:Fallback>
-          </mc:AlternateContent>
-          <w:fldChar w:fldCharType="begin"/>
-        </w:r>
-        <w:r>
-          <w:rPr/>
-          <w:instrText xml:space="preserve"> PAGE </w:instrText>
-        </w:r>
-        <w:r>
-          <w:rPr/>
-          <w:fldChar w:fldCharType="separate"/>
-        </w:r>
-        <w:r>
-          <w:rPr/>
-          <w:t>21</w:t>
-        </w:r>
-        <w:r>
-          <w:rPr/>
-          <w:fldChar w:fldCharType="end"/>
-        </w:r>
-      </w:p>
-    </w:sdtContent>
-  </w:sdt>
+                    </w:sdtContent>
+                  </w:sdt>
+                </w:txbxContent>
+              </v:textbox>
+              <w10:wrap type="square"/>
+            </v:rect>
+          </w:pict>
+        </mc:Fallback>
+      </mc:AlternateContent>
+      <w:fldChar w:fldCharType="begin"/>
+    </w:r>
+    <w:r>
+      <w:rPr/>
+      <w:instrText xml:space="preserve"> PAGE </w:instrText>
+    </w:r>
+    <w:r>
+      <w:rPr/>
+      <w:fldChar w:fldCharType="separate"/>
+    </w:r>
+    <w:r>
+      <w:rPr/>
+      <w:t>19</w:t>
+    </w:r>
+    <w:r>
+      <w:rPr/>
+      <w:fldChar w:fldCharType="end"/>
+    </w:r>
+  </w:p>
 </w:ftr>
 </file>
 
@@ -6896,9 +6871,53 @@
       <w:t xml:space="preserve">Hands-On Lab: </w:t>
     </w:r>
     <w:r>
-      <w:rPr/>
       <w:drawing>
-        <wp:anchor behindDoc="0" distT="0" distB="0" distL="114300" distR="114300" simplePos="0" locked="0" layoutInCell="0" allowOverlap="1" relativeHeight="46">
+        <wp:anchor behindDoc="1" distT="0" distB="0" distL="0" distR="0" simplePos="0" locked="0" layoutInCell="1" allowOverlap="1" relativeHeight="111">
+          <wp:simplePos x="0" y="0"/>
+          <wp:positionH relativeFrom="column">
+            <wp:posOffset>-842645</wp:posOffset>
+          </wp:positionH>
+          <wp:positionV relativeFrom="paragraph">
+            <wp:posOffset>-365125</wp:posOffset>
+          </wp:positionV>
+          <wp:extent cx="1088390" cy="247015"/>
+          <wp:effectExtent l="0" t="0" r="0" b="0"/>
+          <wp:wrapNone/>
+          <wp:docPr id="26" name="Picture 1" descr=""/>
+          <wp:cNvGraphicFramePr>
+            <a:graphicFrameLocks xmlns:a="http://schemas.openxmlformats.org/drawingml/2006/main" noChangeAspect="1"/>
+          </wp:cNvGraphicFramePr>
+          <a:graphic xmlns:a="http://schemas.openxmlformats.org/drawingml/2006/main">
+            <a:graphicData uri="http://schemas.openxmlformats.org/drawingml/2006/picture">
+              <pic:pic xmlns:pic="http://schemas.openxmlformats.org/drawingml/2006/picture">
+                <pic:nvPicPr>
+                  <pic:cNvPr id="26" name="Picture 1" descr=""/>
+                  <pic:cNvPicPr>
+                    <a:picLocks noChangeAspect="1" noChangeArrowheads="1"/>
+                  </pic:cNvPicPr>
+                </pic:nvPicPr>
+                <pic:blipFill>
+                  <a:blip r:embed="rId1"/>
+                  <a:stretch>
+                    <a:fillRect/>
+                  </a:stretch>
+                </pic:blipFill>
+                <pic:spPr bwMode="auto">
+                  <a:xfrm>
+                    <a:off x="0" y="0"/>
+                    <a:ext cx="1088390" cy="247015"/>
+                  </a:xfrm>
+                  <a:prstGeom prst="rect">
+                    <a:avLst/>
+                  </a:prstGeom>
+                </pic:spPr>
+              </pic:pic>
+            </a:graphicData>
+          </a:graphic>
+        </wp:anchor>
+      </w:drawing>
+      <w:drawing>
+        <wp:anchor behindDoc="0" distT="0" distB="0" distL="114300" distR="114300" simplePos="0" locked="0" layoutInCell="0" allowOverlap="1" relativeHeight="132">
           <wp:simplePos x="0" y="0"/>
           <wp:positionH relativeFrom="page">
             <wp:posOffset>9525</wp:posOffset>
@@ -6910,15 +6929,15 @@
           <wp:effectExtent l="0" t="0" r="0" b="0"/>
           <wp:wrapThrough wrapText="bothSides">
             <wp:wrapPolygon edited="0">
-              <wp:start x="-3" y="0"/>
-              <wp:lineTo x="-3" y="21319"/>
-              <wp:lineTo x="631" y="21319"/>
-              <wp:lineTo x="21555" y="21319"/>
-              <wp:lineTo x="21555" y="0"/>
-              <wp:lineTo x="-3" y="0"/>
+              <wp:start x="-6" y="0"/>
+              <wp:lineTo x="-6" y="21293"/>
+              <wp:lineTo x="628" y="21293"/>
+              <wp:lineTo x="21552" y="21293"/>
+              <wp:lineTo x="21552" y="0"/>
+              <wp:lineTo x="-6" y="0"/>
             </wp:wrapPolygon>
           </wp:wrapThrough>
-          <wp:docPr id="26" name="Picture 3" descr="A picture containing television, monitor, water, yellow&#10;&#10;Description automatically generated"/>
+          <wp:docPr id="27" name="Picture 3" descr="A picture containing television, monitor, water, yellow&#10;&#10;Description automatically generated"/>
           <wp:cNvGraphicFramePr>
             <a:graphicFrameLocks xmlns:a="http://schemas.openxmlformats.org/drawingml/2006/main" noChangeAspect="1"/>
           </wp:cNvGraphicFramePr>
@@ -6926,13 +6945,13 @@
             <a:graphicData uri="http://schemas.openxmlformats.org/drawingml/2006/picture">
               <pic:pic xmlns:pic="http://schemas.openxmlformats.org/drawingml/2006/picture">
                 <pic:nvPicPr>
-                  <pic:cNvPr id="26" name="Picture 3" descr="A picture containing television, monitor, water, yellow&#10;&#10;Description automatically generated"/>
+                  <pic:cNvPr id="27" name="Picture 3" descr="A picture containing television, monitor, water, yellow&#10;&#10;Description automatically generated"/>
                   <pic:cNvPicPr>
                     <a:picLocks noChangeAspect="1" noChangeArrowheads="1"/>
                   </pic:cNvPicPr>
                 </pic:nvPicPr>
                 <pic:blipFill>
-                  <a:blip r:embed="rId1"/>
+                  <a:blip r:embed="rId2"/>
                   <a:srcRect l="0" t="0" r="0" b="12967"/>
                   <a:stretch>
                     <a:fillRect/>
@@ -6952,51 +6971,9 @@
           </a:graphic>
         </wp:anchor>
       </w:drawing>
-      <w:drawing>
-        <wp:anchor behindDoc="1" distT="0" distB="0" distL="0" distR="0" simplePos="0" locked="0" layoutInCell="1" allowOverlap="1" relativeHeight="131">
-          <wp:simplePos x="0" y="0"/>
-          <wp:positionH relativeFrom="column">
-            <wp:posOffset>-842645</wp:posOffset>
-          </wp:positionH>
-          <wp:positionV relativeFrom="paragraph">
-            <wp:posOffset>-365125</wp:posOffset>
-          </wp:positionV>
-          <wp:extent cx="1088390" cy="247015"/>
-          <wp:effectExtent l="0" t="0" r="0" b="0"/>
-          <wp:wrapNone/>
-          <wp:docPr id="27" name="Picture 1" descr=""/>
-          <wp:cNvGraphicFramePr>
-            <a:graphicFrameLocks xmlns:a="http://schemas.openxmlformats.org/drawingml/2006/main" noChangeAspect="1"/>
-          </wp:cNvGraphicFramePr>
-          <a:graphic xmlns:a="http://schemas.openxmlformats.org/drawingml/2006/main">
-            <a:graphicData uri="http://schemas.openxmlformats.org/drawingml/2006/picture">
-              <pic:pic xmlns:pic="http://schemas.openxmlformats.org/drawingml/2006/picture">
-                <pic:nvPicPr>
-                  <pic:cNvPr id="27" name="Picture 1" descr=""/>
-                  <pic:cNvPicPr>
-                    <a:picLocks noChangeAspect="1" noChangeArrowheads="1"/>
-                  </pic:cNvPicPr>
-                </pic:nvPicPr>
-                <pic:blipFill>
-                  <a:blip r:embed="rId2"/>
-                  <a:stretch>
-                    <a:fillRect/>
-                  </a:stretch>
-                </pic:blipFill>
-                <pic:spPr bwMode="auto">
-                  <a:xfrm>
-                    <a:off x="0" y="0"/>
-                    <a:ext cx="1088390" cy="247015"/>
-                  </a:xfrm>
-                  <a:prstGeom prst="rect">
-                    <a:avLst/>
-                  </a:prstGeom>
-                </pic:spPr>
-              </pic:pic>
-            </a:graphicData>
-          </a:graphic>
-        </wp:anchor>
-      </w:drawing>
+    </w:r>
+    <w:r>
+      <w:rPr/>
       <w:fldChar w:fldCharType="begin"/>
     </w:r>
     <w:r>
@@ -7015,7 +6992,6 @@
       <w:rPr/>
       <w:fldChar w:fldCharType="end"/>
     </w:r>
-    <w:r/>
   </w:p>
 </w:hdr>
 </file>
@@ -7036,9 +7012,53 @@
       <w:t xml:space="preserve">Hands-On Lab: </w:t>
     </w:r>
     <w:r>
-      <w:rPr/>
       <w:drawing>
-        <wp:anchor behindDoc="0" distT="0" distB="0" distL="114300" distR="114300" simplePos="0" locked="0" layoutInCell="0" allowOverlap="1" relativeHeight="46">
+        <wp:anchor behindDoc="1" distT="0" distB="0" distL="0" distR="0" simplePos="0" locked="0" layoutInCell="1" allowOverlap="1" relativeHeight="111">
+          <wp:simplePos x="0" y="0"/>
+          <wp:positionH relativeFrom="column">
+            <wp:posOffset>-842645</wp:posOffset>
+          </wp:positionH>
+          <wp:positionV relativeFrom="paragraph">
+            <wp:posOffset>-365125</wp:posOffset>
+          </wp:positionV>
+          <wp:extent cx="1088390" cy="247015"/>
+          <wp:effectExtent l="0" t="0" r="0" b="0"/>
+          <wp:wrapNone/>
+          <wp:docPr id="28" name="Picture 1" descr=""/>
+          <wp:cNvGraphicFramePr>
+            <a:graphicFrameLocks xmlns:a="http://schemas.openxmlformats.org/drawingml/2006/main" noChangeAspect="1"/>
+          </wp:cNvGraphicFramePr>
+          <a:graphic xmlns:a="http://schemas.openxmlformats.org/drawingml/2006/main">
+            <a:graphicData uri="http://schemas.openxmlformats.org/drawingml/2006/picture">
+              <pic:pic xmlns:pic="http://schemas.openxmlformats.org/drawingml/2006/picture">
+                <pic:nvPicPr>
+                  <pic:cNvPr id="28" name="Picture 1" descr=""/>
+                  <pic:cNvPicPr>
+                    <a:picLocks noChangeAspect="1" noChangeArrowheads="1"/>
+                  </pic:cNvPicPr>
+                </pic:nvPicPr>
+                <pic:blipFill>
+                  <a:blip r:embed="rId1"/>
+                  <a:stretch>
+                    <a:fillRect/>
+                  </a:stretch>
+                </pic:blipFill>
+                <pic:spPr bwMode="auto">
+                  <a:xfrm>
+                    <a:off x="0" y="0"/>
+                    <a:ext cx="1088390" cy="247015"/>
+                  </a:xfrm>
+                  <a:prstGeom prst="rect">
+                    <a:avLst/>
+                  </a:prstGeom>
+                </pic:spPr>
+              </pic:pic>
+            </a:graphicData>
+          </a:graphic>
+        </wp:anchor>
+      </w:drawing>
+      <w:drawing>
+        <wp:anchor behindDoc="0" distT="0" distB="0" distL="114300" distR="114300" simplePos="0" locked="0" layoutInCell="0" allowOverlap="1" relativeHeight="132">
           <wp:simplePos x="0" y="0"/>
           <wp:positionH relativeFrom="page">
             <wp:posOffset>9525</wp:posOffset>
@@ -7050,15 +7070,15 @@
           <wp:effectExtent l="0" t="0" r="0" b="0"/>
           <wp:wrapThrough wrapText="bothSides">
             <wp:wrapPolygon edited="0">
-              <wp:start x="-3" y="0"/>
-              <wp:lineTo x="-3" y="21319"/>
-              <wp:lineTo x="631" y="21319"/>
-              <wp:lineTo x="21555" y="21319"/>
-              <wp:lineTo x="21555" y="0"/>
-              <wp:lineTo x="-3" y="0"/>
+              <wp:start x="-6" y="0"/>
+              <wp:lineTo x="-6" y="21293"/>
+              <wp:lineTo x="628" y="21293"/>
+              <wp:lineTo x="21552" y="21293"/>
+              <wp:lineTo x="21552" y="0"/>
+              <wp:lineTo x="-6" y="0"/>
             </wp:wrapPolygon>
           </wp:wrapThrough>
-          <wp:docPr id="28" name="Picture 3" descr="A picture containing television, monitor, water, yellow&#10;&#10;Description automatically generated"/>
+          <wp:docPr id="29" name="Picture 3" descr="A picture containing television, monitor, water, yellow&#10;&#10;Description automatically generated"/>
           <wp:cNvGraphicFramePr>
             <a:graphicFrameLocks xmlns:a="http://schemas.openxmlformats.org/drawingml/2006/main" noChangeAspect="1"/>
           </wp:cNvGraphicFramePr>
@@ -7066,13 +7086,13 @@
             <a:graphicData uri="http://schemas.openxmlformats.org/drawingml/2006/picture">
               <pic:pic xmlns:pic="http://schemas.openxmlformats.org/drawingml/2006/picture">
                 <pic:nvPicPr>
-                  <pic:cNvPr id="28" name="Picture 3" descr="A picture containing television, monitor, water, yellow&#10;&#10;Description automatically generated"/>
+                  <pic:cNvPr id="29" name="Picture 3" descr="A picture containing television, monitor, water, yellow&#10;&#10;Description automatically generated"/>
                   <pic:cNvPicPr>
                     <a:picLocks noChangeAspect="1" noChangeArrowheads="1"/>
                   </pic:cNvPicPr>
                 </pic:nvPicPr>
                 <pic:blipFill>
-                  <a:blip r:embed="rId1"/>
+                  <a:blip r:embed="rId2"/>
                   <a:srcRect l="0" t="0" r="0" b="12967"/>
                   <a:stretch>
                     <a:fillRect/>
@@ -7092,51 +7112,9 @@
           </a:graphic>
         </wp:anchor>
       </w:drawing>
-      <w:drawing>
-        <wp:anchor behindDoc="1" distT="0" distB="0" distL="0" distR="0" simplePos="0" locked="0" layoutInCell="1" allowOverlap="1" relativeHeight="131">
-          <wp:simplePos x="0" y="0"/>
-          <wp:positionH relativeFrom="column">
-            <wp:posOffset>-842645</wp:posOffset>
-          </wp:positionH>
-          <wp:positionV relativeFrom="paragraph">
-            <wp:posOffset>-365125</wp:posOffset>
-          </wp:positionV>
-          <wp:extent cx="1088390" cy="247015"/>
-          <wp:effectExtent l="0" t="0" r="0" b="0"/>
-          <wp:wrapNone/>
-          <wp:docPr id="29" name="Picture 1" descr=""/>
-          <wp:cNvGraphicFramePr>
-            <a:graphicFrameLocks xmlns:a="http://schemas.openxmlformats.org/drawingml/2006/main" noChangeAspect="1"/>
-          </wp:cNvGraphicFramePr>
-          <a:graphic xmlns:a="http://schemas.openxmlformats.org/drawingml/2006/main">
-            <a:graphicData uri="http://schemas.openxmlformats.org/drawingml/2006/picture">
-              <pic:pic xmlns:pic="http://schemas.openxmlformats.org/drawingml/2006/picture">
-                <pic:nvPicPr>
-                  <pic:cNvPr id="29" name="Picture 1" descr=""/>
-                  <pic:cNvPicPr>
-                    <a:picLocks noChangeAspect="1" noChangeArrowheads="1"/>
-                  </pic:cNvPicPr>
-                </pic:nvPicPr>
-                <pic:blipFill>
-                  <a:blip r:embed="rId2"/>
-                  <a:stretch>
-                    <a:fillRect/>
-                  </a:stretch>
-                </pic:blipFill>
-                <pic:spPr bwMode="auto">
-                  <a:xfrm>
-                    <a:off x="0" y="0"/>
-                    <a:ext cx="1088390" cy="247015"/>
-                  </a:xfrm>
-                  <a:prstGeom prst="rect">
-                    <a:avLst/>
-                  </a:prstGeom>
-                </pic:spPr>
-              </pic:pic>
-            </a:graphicData>
-          </a:graphic>
-        </wp:anchor>
-      </w:drawing>
+    </w:r>
+    <w:r>
+      <w:rPr/>
       <w:fldChar w:fldCharType="begin"/>
     </w:r>
     <w:r>
@@ -7155,7 +7133,6 @@
       <w:rPr/>
       <w:fldChar w:fldCharType="end"/>
     </w:r>
-    <w:r/>
   </w:p>
 </w:hdr>
 </file>
@@ -9404,7 +9381,7 @@
   <w:docDefaults>
     <w:rPrDefault>
       <w:rPr>
-        <w:rFonts w:ascii="Calibri" w:hAnsi="Calibri" w:eastAsia="Calibri" w:cs="Arial" w:asciiTheme="minorHAnsi" w:cstheme="minorBidi" w:eastAsiaTheme="minorHAnsi" w:hAnsiTheme="minorHAnsi"/>
+        <w:rFonts w:ascii="Calibri" w:hAnsi="Calibri" w:eastAsia="Calibri" w:cs="" w:asciiTheme="minorHAnsi" w:cstheme="minorBidi" w:eastAsiaTheme="minorHAnsi" w:hAnsiTheme="minorHAnsi"/>
         <w:sz w:val="22"/>
         <w:szCs w:val="22"/>
         <w:lang w:val="en-US" w:eastAsia="en-US" w:bidi="ar-SA"/>
@@ -9796,6 +9773,7 @@
     <w:rsid w:val="0096741c"/>
     <w:pPr>
       <w:widowControl/>
+      <w:suppressAutoHyphens w:val="true"/>
       <w:bidi w:val="0"/>
       <w:spacing w:lineRule="auto" w:line="240" w:before="0" w:after="160"/>
       <w:jc w:val="left"/>
@@ -9824,7 +9802,7 @@
       <w:outlineLvl w:val="0"/>
     </w:pPr>
     <w:rPr>
-      <w:rFonts w:ascii="Calibri" w:hAnsi="Calibri" w:eastAsia="游ゴシック Light" w:cs="Times New Roman" w:asciiTheme="minorHAnsi" w:cstheme="majorBidi" w:eastAsiaTheme="majorEastAsia" w:hAnsiTheme="minorHAnsi"/>
+      <w:rFonts w:ascii="Calibri" w:hAnsi="Calibri" w:eastAsia="" w:cs="" w:asciiTheme="minorHAnsi" w:cstheme="majorBidi" w:eastAsiaTheme="majorEastAsia" w:hAnsiTheme="minorHAnsi"/>
       <w:color w:themeColor="accent1" w:themeShade="bf" w:val="2F5496"/>
       <w:sz w:val="36"/>
       <w:szCs w:val="36"/>
@@ -9862,7 +9840,7 @@
       <w:outlineLvl w:val="2"/>
     </w:pPr>
     <w:rPr>
-      <w:rFonts w:ascii="Calibri" w:hAnsi="Calibri" w:eastAsia="游ゴシック Light" w:cs="Times New Roman" w:asciiTheme="minorHAnsi" w:cstheme="majorBidi" w:eastAsiaTheme="majorEastAsia" w:hAnsiTheme="minorHAnsi"/>
+      <w:rFonts w:ascii="Calibri" w:hAnsi="Calibri" w:eastAsia="" w:cs="" w:asciiTheme="minorHAnsi" w:cstheme="majorBidi" w:eastAsiaTheme="majorEastAsia" w:hAnsiTheme="minorHAnsi"/>
       <w:b/>
       <w:bCs/>
       <w:color w:themeColor="accent2" w:val="ED7D31"/>
@@ -9887,7 +9865,7 @@
       <w:outlineLvl w:val="3"/>
     </w:pPr>
     <w:rPr>
-      <w:rFonts w:ascii="Calibri Light" w:hAnsi="Calibri Light" w:eastAsia="游ゴシック Light" w:cs="Times New Roman" w:asciiTheme="majorHAnsi" w:cstheme="majorBidi" w:eastAsiaTheme="majorEastAsia" w:hAnsiTheme="majorHAnsi"/>
+      <w:rFonts w:ascii="Calibri Light" w:hAnsi="Calibri Light" w:eastAsia="" w:cs="" w:asciiTheme="majorHAnsi" w:cstheme="majorBidi" w:eastAsiaTheme="majorEastAsia" w:hAnsiTheme="majorHAnsi"/>
       <w:i/>
       <w:iCs/>
       <w:color w:themeColor="accent1" w:themeShade="bf" w:val="2F5496"/>
@@ -9911,7 +9889,7 @@
     <w:qFormat/>
     <w:rsid w:val="0068663d"/>
     <w:rPr>
-      <w:rFonts w:eastAsia="游ゴシック Light" w:cs="Times New Roman" w:cstheme="majorBidi" w:eastAsiaTheme="majorEastAsia"/>
+      <w:rFonts w:eastAsia="" w:cs="" w:cstheme="majorBidi" w:eastAsiaTheme="majorEastAsia"/>
       <w:color w:themeColor="accent1" w:themeShade="bf" w:val="2F5496"/>
       <w:sz w:val="36"/>
       <w:szCs w:val="36"/>
@@ -9925,7 +9903,7 @@
     <w:qFormat/>
     <w:rsid w:val="00bd475d"/>
     <w:rPr>
-      <w:rFonts w:eastAsia="游ゴシック Light" w:cs="Times New Roman" w:cstheme="majorBidi" w:eastAsiaTheme="majorEastAsia"/>
+      <w:rFonts w:eastAsia="" w:cs="" w:cstheme="majorBidi" w:eastAsiaTheme="majorEastAsia"/>
       <w:b/>
       <w:bCs/>
       <w:color w:val="FF0000"/>
@@ -9942,7 +9920,7 @@
     <w:qFormat/>
     <w:rsid w:val="00bd475d"/>
     <w:rPr>
-      <w:rFonts w:eastAsia="游ゴシック Light" w:cs="Times New Roman" w:cstheme="majorBidi" w:eastAsiaTheme="majorEastAsia"/>
+      <w:rFonts w:eastAsia="" w:cs="" w:cstheme="majorBidi" w:eastAsiaTheme="majorEastAsia"/>
       <w:b/>
       <w:bCs/>
       <w:color w:themeColor="accent2" w:val="ED7D31"/>
@@ -9996,7 +9974,7 @@
     <w:qFormat/>
     <w:rsid w:val="000d497e"/>
     <w:rPr>
-      <w:rFonts w:ascii="Calibri Light" w:hAnsi="Calibri Light" w:eastAsia="游ゴシック Light" w:cs="Times New Roman" w:asciiTheme="majorHAnsi" w:cstheme="majorBidi" w:eastAsiaTheme="majorEastAsia" w:hAnsiTheme="majorHAnsi"/>
+      <w:rFonts w:ascii="Calibri Light" w:hAnsi="Calibri Light" w:eastAsia="" w:cs="" w:asciiTheme="majorHAnsi" w:cstheme="majorBidi" w:eastAsiaTheme="majorEastAsia" w:hAnsiTheme="majorHAnsi"/>
       <w:spacing w:val="-10"/>
       <w:kern w:val="2"/>
       <w:sz w:val="56"/>
@@ -10071,7 +10049,7 @@
     <w:qFormat/>
     <w:rsid w:val="001c0415"/>
     <w:rPr>
-      <w:rFonts w:ascii="Calibri Light" w:hAnsi="Calibri Light" w:eastAsia="游ゴシック Light" w:cs="Times New Roman" w:asciiTheme="majorHAnsi" w:cstheme="majorBidi" w:eastAsiaTheme="majorEastAsia" w:hAnsiTheme="majorHAnsi"/>
+      <w:rFonts w:ascii="Calibri Light" w:hAnsi="Calibri Light" w:eastAsia="" w:cs="" w:asciiTheme="majorHAnsi" w:cstheme="majorBidi" w:eastAsiaTheme="majorEastAsia" w:hAnsiTheme="majorHAnsi"/>
       <w:i/>
       <w:iCs/>
       <w:color w:themeColor="accent1" w:themeShade="bf" w:val="2F5496"/>
@@ -10086,7 +10064,7 @@
     <w:qFormat/>
     <w:rsid w:val="006b463f"/>
     <w:rPr>
-      <w:rFonts w:eastAsia="游ゴシック Light" w:cs="Times New Roman" w:cstheme="majorBidi" w:eastAsiaTheme="majorEastAsia"/>
+      <w:rFonts w:eastAsia="" w:cs="" w:cstheme="majorBidi" w:eastAsiaTheme="majorEastAsia"/>
       <w:color w:themeColor="accent1" w:themeShade="bf" w:val="2F5496"/>
       <w:sz w:val="36"/>
       <w:szCs w:val="36"/>
@@ -10136,7 +10114,7 @@
     <w:qFormat/>
     <w:rsid w:val="002d4c07"/>
     <w:rPr>
-      <w:rFonts w:ascii="Open Sans" w:hAnsi="Open Sans" w:eastAsia="游明朝" w:cs="Open Sans" w:eastAsiaTheme="minorEastAsia"/>
+      <w:rFonts w:ascii="Open Sans" w:hAnsi="Open Sans" w:eastAsia="" w:cs="Open Sans" w:eastAsiaTheme="minorEastAsia"/>
     </w:rPr>
   </w:style>
   <w:style w:type="character" w:styleId="Page-header-with-book-titleChar" w:customStyle="1">
@@ -10199,6 +10177,7 @@
     <w:rsid w:val="00d7065b"/>
     <w:pPr>
       <w:widowControl/>
+      <w:suppressAutoHyphens w:val="true"/>
       <w:bidi w:val="0"/>
       <w:snapToGrid w:val="false"/>
       <w:spacing w:lineRule="auto" w:line="240" w:before="0" w:after="120"/>
@@ -10314,7 +10293,7 @@
       <w:contextualSpacing/>
     </w:pPr>
     <w:rPr>
-      <w:rFonts w:ascii="Calibri Light" w:hAnsi="Calibri Light" w:eastAsia="游ゴシック Light" w:cs="Times New Roman" w:asciiTheme="majorHAnsi" w:cstheme="majorBidi" w:eastAsiaTheme="majorEastAsia" w:hAnsiTheme="majorHAnsi"/>
+      <w:rFonts w:ascii="Calibri Light" w:hAnsi="Calibri Light" w:eastAsia="" w:cs="" w:asciiTheme="majorHAnsi" w:cstheme="majorBidi" w:eastAsiaTheme="majorEastAsia" w:hAnsiTheme="majorHAnsi"/>
       <w:spacing w:val="-10"/>
       <w:kern w:val="2"/>
       <w:sz w:val="56"/>
@@ -10498,7 +10477,7 @@
       <w:ind w:hanging="900" w:left="900"/>
     </w:pPr>
     <w:rPr>
-      <w:rFonts w:eastAsia="游明朝" w:eastAsiaTheme="minorEastAsia"/>
+      <w:rFonts w:eastAsia="" w:eastAsiaTheme="minorEastAsia"/>
     </w:rPr>
   </w:style>
   <w:style w:type="paragraph" w:styleId="Revision">
@@ -10509,6 +10488,7 @@
     <w:rsid w:val="00c43f4d"/>
     <w:pPr>
       <w:widowControl/>
+      <w:suppressAutoHyphens w:val="true"/>
       <w:bidi w:val="0"/>
       <w:spacing w:lineRule="auto" w:line="240" w:before="0" w:after="0"/>
       <w:jc w:val="left"/>

</xml_diff>